<commit_message>
edit readme.md, edit word and add presentation
</commit_message>
<xml_diff>
--- a/Document.docx
+++ b/Document.docx
@@ -4,59 +4,1280 @@
   <w:body>
     <w:p>
       <w:pPr>
+        <w:pStyle w:val="Title"/>
+        <w:spacing w:after="0" w:line="360" w:lineRule="auto"/>
+        <w:ind w:left="228" w:right="285"/>
+        <w:rPr>
+          <w:rFonts w:ascii="Times New Roman" w:hAnsi="Times New Roman" w:cs="Times New Roman"/>
+          <w:sz w:val="8"/>
+        </w:rPr>
+      </w:pPr>
+      <w:r>
+        <w:rPr>
+          <w:rFonts w:ascii="Times New Roman" w:hAnsi="Times New Roman" w:cs="Times New Roman"/>
+          <w:noProof/>
+          <w:sz w:val="8"/>
+        </w:rPr>
+        <mc:AlternateContent>
+          <mc:Choice Requires="wpg">
+            <w:drawing>
+              <wp:anchor distT="0" distB="0" distL="0" distR="0" simplePos="0" relativeHeight="251659264" behindDoc="1" locked="0" layoutInCell="1" allowOverlap="1" wp14:anchorId="3FEB7B3D" wp14:editId="47E3AF19">
+                <wp:simplePos x="0" y="0"/>
+                <wp:positionH relativeFrom="margin">
+                  <wp:align>center</wp:align>
+                </wp:positionH>
+                <wp:positionV relativeFrom="paragraph">
+                  <wp:posOffset>-212815</wp:posOffset>
+                </wp:positionV>
+                <wp:extent cx="6226175" cy="9351010"/>
+                <wp:effectExtent l="0" t="0" r="3175" b="2540"/>
+                <wp:wrapNone/>
+                <wp:docPr id="1026" name="Group 224"/>
+                <wp:cNvGraphicFramePr>
+                  <a:graphicFrameLocks xmlns:a="http://schemas.openxmlformats.org/drawingml/2006/main"/>
+                </wp:cNvGraphicFramePr>
+                <a:graphic xmlns:a="http://schemas.openxmlformats.org/drawingml/2006/main">
+                  <a:graphicData uri="http://schemas.microsoft.com/office/word/2010/wordprocessingGroup">
+                    <wpg:wgp>
+                      <wpg:cNvGrpSpPr>
+                        <a:grpSpLocks/>
+                      </wpg:cNvGrpSpPr>
+                      <wpg:grpSpPr>
+                        <a:xfrm>
+                          <a:off x="0" y="0"/>
+                          <a:ext cx="6226175" cy="9351010"/>
+                          <a:chOff x="1809" y="1048"/>
+                          <a:chExt cx="9121" cy="14726"/>
+                        </a:xfrm>
+                      </wpg:grpSpPr>
+                      <pic:pic xmlns:pic="http://schemas.openxmlformats.org/drawingml/2006/picture">
+                        <pic:nvPicPr>
+                          <pic:cNvPr id="1894594524" name="Image"/>
+                          <pic:cNvPicPr/>
+                        </pic:nvPicPr>
+                        <pic:blipFill>
+                          <a:blip r:embed="rId6" cstate="print"/>
+                          <a:srcRect/>
+                          <a:stretch/>
+                        </pic:blipFill>
+                        <pic:spPr>
+                          <a:xfrm>
+                            <a:off x="1809" y="1048"/>
+                            <a:ext cx="2154" cy="2611"/>
+                          </a:xfrm>
+                          <a:prstGeom prst="rect">
+                            <a:avLst/>
+                          </a:prstGeom>
+                          <a:ln>
+                            <a:noFill/>
+                          </a:ln>
+                        </pic:spPr>
+                      </pic:pic>
+                      <pic:pic xmlns:pic="http://schemas.openxmlformats.org/drawingml/2006/picture">
+                        <pic:nvPicPr>
+                          <pic:cNvPr id="1" name="Image"/>
+                          <pic:cNvPicPr/>
+                        </pic:nvPicPr>
+                        <pic:blipFill>
+                          <a:blip r:embed="rId7" cstate="print"/>
+                          <a:srcRect/>
+                          <a:stretch/>
+                        </pic:blipFill>
+                        <pic:spPr>
+                          <a:xfrm>
+                            <a:off x="8775" y="1048"/>
+                            <a:ext cx="2155" cy="2611"/>
+                          </a:xfrm>
+                          <a:prstGeom prst="rect">
+                            <a:avLst/>
+                          </a:prstGeom>
+                          <a:ln>
+                            <a:noFill/>
+                          </a:ln>
+                        </pic:spPr>
+                      </pic:pic>
+                      <pic:pic xmlns:pic="http://schemas.openxmlformats.org/drawingml/2006/picture">
+                        <pic:nvPicPr>
+                          <pic:cNvPr id="2" name="Image"/>
+                          <pic:cNvPicPr/>
+                        </pic:nvPicPr>
+                        <pic:blipFill>
+                          <a:blip r:embed="rId8" cstate="print"/>
+                          <a:srcRect/>
+                          <a:stretch/>
+                        </pic:blipFill>
+                        <pic:spPr>
+                          <a:xfrm>
+                            <a:off x="1809" y="13162"/>
+                            <a:ext cx="2154" cy="2612"/>
+                          </a:xfrm>
+                          <a:prstGeom prst="rect">
+                            <a:avLst/>
+                          </a:prstGeom>
+                          <a:ln>
+                            <a:noFill/>
+                          </a:ln>
+                        </pic:spPr>
+                      </pic:pic>
+                      <pic:pic xmlns:pic="http://schemas.openxmlformats.org/drawingml/2006/picture">
+                        <pic:nvPicPr>
+                          <pic:cNvPr id="3" name="Image"/>
+                          <pic:cNvPicPr/>
+                        </pic:nvPicPr>
+                        <pic:blipFill>
+                          <a:blip r:embed="rId9" cstate="print"/>
+                          <a:srcRect/>
+                          <a:stretch/>
+                        </pic:blipFill>
+                        <pic:spPr>
+                          <a:xfrm>
+                            <a:off x="8775" y="13144"/>
+                            <a:ext cx="2155" cy="2612"/>
+                          </a:xfrm>
+                          <a:prstGeom prst="rect">
+                            <a:avLst/>
+                          </a:prstGeom>
+                          <a:ln>
+                            <a:noFill/>
+                          </a:ln>
+                        </pic:spPr>
+                      </pic:pic>
+                      <wps:wsp>
+                        <wps:cNvPr id="1050101476" name="Straight Connector 1050101476"/>
+                        <wps:cNvCnPr/>
+                        <wps:spPr>
+                          <a:xfrm>
+                            <a:off x="2079" y="3334"/>
+                            <a:ext cx="0" cy="10170"/>
+                          </a:xfrm>
+                          <a:prstGeom prst="line">
+                            <a:avLst/>
+                          </a:prstGeom>
+                          <a:ln w="95250" cap="flat" cmpd="thickThin">
+                            <a:solidFill>
+                              <a:srgbClr val="000000"/>
+                            </a:solidFill>
+                            <a:prstDash val="solid"/>
+                            <a:round/>
+                            <a:headEnd type="none" w="med" len="med"/>
+                            <a:tailEnd type="none" w="med" len="med"/>
+                          </a:ln>
+                        </wps:spPr>
+                        <wps:bodyPr/>
+                      </wps:wsp>
+                      <wps:wsp>
+                        <wps:cNvPr id="1655287347" name="Straight Connector 1655287347"/>
+                        <wps:cNvCnPr/>
+                        <wps:spPr>
+                          <a:xfrm>
+                            <a:off x="10665" y="3334"/>
+                            <a:ext cx="0" cy="10170"/>
+                          </a:xfrm>
+                          <a:prstGeom prst="line">
+                            <a:avLst/>
+                          </a:prstGeom>
+                          <a:ln w="95250" cap="flat" cmpd="thinThick">
+                            <a:solidFill>
+                              <a:srgbClr val="000000"/>
+                            </a:solidFill>
+                            <a:prstDash val="solid"/>
+                            <a:round/>
+                            <a:headEnd type="none" w="med" len="med"/>
+                            <a:tailEnd type="none" w="med" len="med"/>
+                          </a:ln>
+                        </wps:spPr>
+                        <wps:bodyPr/>
+                      </wps:wsp>
+                      <wps:wsp>
+                        <wps:cNvPr id="2133334495" name="Straight Connector 2133334495"/>
+                        <wps:cNvCnPr/>
+                        <wps:spPr>
+                          <a:xfrm>
+                            <a:off x="3861" y="15556"/>
+                            <a:ext cx="5040" cy="0"/>
+                          </a:xfrm>
+                          <a:prstGeom prst="line">
+                            <a:avLst/>
+                          </a:prstGeom>
+                          <a:ln w="95250" cap="flat" cmpd="thickThin">
+                            <a:solidFill>
+                              <a:srgbClr val="000000"/>
+                            </a:solidFill>
+                            <a:prstDash val="solid"/>
+                            <a:round/>
+                            <a:headEnd type="none" w="med" len="med"/>
+                            <a:tailEnd type="none" w="med" len="med"/>
+                          </a:ln>
+                        </wps:spPr>
+                        <wps:bodyPr/>
+                      </wps:wsp>
+                      <wps:wsp>
+                        <wps:cNvPr id="369983849" name="Straight Connector 369983849"/>
+                        <wps:cNvCnPr/>
+                        <wps:spPr>
+                          <a:xfrm>
+                            <a:off x="3861" y="1264"/>
+                            <a:ext cx="5040" cy="0"/>
+                          </a:xfrm>
+                          <a:prstGeom prst="line">
+                            <a:avLst/>
+                          </a:prstGeom>
+                          <a:ln w="95250" cap="flat" cmpd="thinThick">
+                            <a:solidFill>
+                              <a:srgbClr val="000000"/>
+                            </a:solidFill>
+                            <a:prstDash val="solid"/>
+                            <a:round/>
+                            <a:headEnd type="none" w="med" len="med"/>
+                            <a:tailEnd type="none" w="med" len="med"/>
+                          </a:ln>
+                        </wps:spPr>
+                        <wps:bodyPr/>
+                      </wps:wsp>
+                    </wpg:wgp>
+                  </a:graphicData>
+                </a:graphic>
+                <wp14:sizeRelH relativeFrom="page">
+                  <wp14:pctWidth>0</wp14:pctWidth>
+                </wp14:sizeRelH>
+                <wp14:sizeRelV relativeFrom="page">
+                  <wp14:pctHeight>0</wp14:pctHeight>
+                </wp14:sizeRelV>
+              </wp:anchor>
+            </w:drawing>
+          </mc:Choice>
+          <mc:Fallback>
+            <w:pict>
+              <v:group w14:anchorId="709F9023" id="Group 224" o:spid="_x0000_s1026" style="position:absolute;margin-left:0;margin-top:-16.75pt;width:490.25pt;height:736.3pt;z-index:-251657216;mso-wrap-distance-left:0;mso-wrap-distance-right:0;mso-position-horizontal:center;mso-position-horizontal-relative:margin" coordorigin="1809,1048" coordsize="9121,14726" o:gfxdata="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">
+                <v:shapetype id="_x0000_t75" coordsize="21600,21600" o:spt="75" o:preferrelative="t" path="m@4@5l@4@11@9@11@9@5xe" filled="f" stroked="f">
+                  <v:stroke joinstyle="miter"/>
+                  <v:formulas>
+                    <v:f eqn="if lineDrawn pixelLineWidth 0"/>
+                    <v:f eqn="sum @0 1 0"/>
+                    <v:f eqn="sum 0 0 @1"/>
+                    <v:f eqn="prod @2 1 2"/>
+                    <v:f eqn="prod @3 21600 pixelWidth"/>
+                    <v:f eqn="prod @3 21600 pixelHeight"/>
+                    <v:f eqn="sum @0 0 1"/>
+                    <v:f eqn="prod @6 1 2"/>
+                    <v:f eqn="prod @7 21600 pixelWidth"/>
+                    <v:f eqn="sum @8 21600 0"/>
+                    <v:f eqn="prod @7 21600 pixelHeight"/>
+                    <v:f eqn="sum @10 21600 0"/>
+                  </v:formulas>
+                  <v:path o:extrusionok="f" gradientshapeok="t" o:connecttype="rect"/>
+                  <o:lock v:ext="edit" aspectratio="t"/>
+                </v:shapetype>
+                <v:shape id="Image" o:spid="_x0000_s1027" type="#_x0000_t75" style="position:absolute;left:1809;top:1048;width:2154;height:2611;visibility:visible;mso-wrap-style:square" o:gfxdata="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">
+                  <v:imagedata r:id="rId10" o:title=""/>
+                </v:shape>
+                <v:shape id="Image" o:spid="_x0000_s1028" type="#_x0000_t75" style="position:absolute;left:8775;top:1048;width:2155;height:2611;visibility:visible;mso-wrap-style:square" o:gfxdata="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">
+                  <v:imagedata r:id="rId11" o:title=""/>
+                </v:shape>
+                <v:shape id="Image" o:spid="_x0000_s1029" type="#_x0000_t75" style="position:absolute;left:1809;top:13162;width:2154;height:2612;visibility:visible;mso-wrap-style:square" o:gfxdata="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">
+                  <v:imagedata r:id="rId12" o:title=""/>
+                </v:shape>
+                <v:shape id="Image" o:spid="_x0000_s1030" type="#_x0000_t75" style="position:absolute;left:8775;top:13144;width:2155;height:2612;visibility:visible;mso-wrap-style:square" o:gfxdata="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">
+                  <v:imagedata r:id="rId13" o:title=""/>
+                </v:shape>
+                <v:line id="Straight Connector 1050101476" o:spid="_x0000_s1031" style="position:absolute;visibility:visible;mso-wrap-style:square" from="2079,3334" to="2079,13504" o:connectortype="straight" o:gfxdata="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" strokeweight="7.5pt">
+                  <v:stroke linestyle="thickThin"/>
+                </v:line>
+                <v:line id="Straight Connector 1655287347" o:spid="_x0000_s1032" style="position:absolute;visibility:visible;mso-wrap-style:square" from="10665,3334" to="10665,13504" o:connectortype="straight" o:gfxdata="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" strokeweight="7.5pt">
+                  <v:stroke linestyle="thinThick"/>
+                </v:line>
+                <v:line id="Straight Connector 2133334495" o:spid="_x0000_s1033" style="position:absolute;visibility:visible;mso-wrap-style:square" from="3861,15556" to="8901,15556" o:connectortype="straight" o:gfxdata="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" strokeweight="7.5pt">
+                  <v:stroke linestyle="thickThin"/>
+                </v:line>
+                <v:line id="Straight Connector 369983849" o:spid="_x0000_s1034" style="position:absolute;visibility:visible;mso-wrap-style:square" from="3861,1264" to="8901,1264" o:connectortype="straight" o:gfxdata="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" strokeweight="7.5pt">
+                  <v:stroke linestyle="thinThick"/>
+                </v:line>
+                <w10:wrap anchorx="margin"/>
+              </v:group>
+            </w:pict>
+          </mc:Fallback>
+        </mc:AlternateContent>
+      </w:r>
+    </w:p>
+    <w:p>
+      <w:pPr>
+        <w:pStyle w:val="Title"/>
+        <w:spacing w:after="0" w:line="360" w:lineRule="auto"/>
+        <w:ind w:left="228" w:right="285"/>
+        <w:rPr>
+          <w:rFonts w:ascii="Times New Roman" w:hAnsi="Times New Roman" w:cs="Times New Roman"/>
+          <w:sz w:val="8"/>
+        </w:rPr>
+      </w:pPr>
+    </w:p>
+    <w:p>
+      <w:pPr>
+        <w:spacing w:after="0" w:line="360" w:lineRule="auto"/>
+        <w:ind w:left="284" w:right="284"/>
+        <w:jc w:val="center"/>
+        <w:rPr>
+          <w:rFonts w:ascii="Times New Roman" w:hAnsi="Times New Roman" w:cs="Times New Roman"/>
+          <w:b/>
+          <w:sz w:val="18"/>
+          <w:szCs w:val="28"/>
+        </w:rPr>
+      </w:pPr>
+    </w:p>
+    <w:p>
+      <w:pPr>
+        <w:spacing w:after="0" w:line="360" w:lineRule="auto"/>
+        <w:jc w:val="center"/>
+        <w:rPr>
+          <w:rFonts w:ascii="Times New Roman" w:hAnsi="Times New Roman" w:cs="Times New Roman"/>
+          <w:b/>
+          <w14:shadow w14:blurRad="50800" w14:dist="38100" w14:dir="2700000" w14:sx="100000" w14:sy="100000" w14:kx="0" w14:ky="0" w14:algn="tl">
+            <w14:srgbClr w14:val="000000">
+              <w14:alpha w14:val="60001"/>
+            </w14:srgbClr>
+          </w14:shadow>
+        </w:rPr>
+      </w:pPr>
+      <w:r>
+        <w:rPr>
+          <w:rFonts w:ascii="Times New Roman" w:hAnsi="Times New Roman" w:cs="Times New Roman"/>
+          <w:b/>
+          <w14:shadow w14:blurRad="50800" w14:dist="38100" w14:dir="2700000" w14:sx="100000" w14:sy="100000" w14:kx="0" w14:ky="0" w14:algn="tl">
+            <w14:srgbClr w14:val="000000">
+              <w14:alpha w14:val="60001"/>
+            </w14:srgbClr>
+          </w14:shadow>
+        </w:rPr>
+        <w:t>BỘ CÔNG THƯƠNG</w:t>
+      </w:r>
+    </w:p>
+    <w:p>
+      <w:pPr>
+        <w:spacing w:after="0" w:line="360" w:lineRule="auto"/>
+        <w:jc w:val="center"/>
+        <w:rPr>
+          <w:rFonts w:ascii="Times New Roman" w:hAnsi="Times New Roman" w:cs="Times New Roman"/>
+          <w:b/>
+          <w14:shadow w14:blurRad="50800" w14:dist="38100" w14:dir="2700000" w14:sx="100000" w14:sy="100000" w14:kx="0" w14:ky="0" w14:algn="tl">
+            <w14:srgbClr w14:val="000000">
+              <w14:alpha w14:val="60001"/>
+            </w14:srgbClr>
+          </w14:shadow>
+        </w:rPr>
+      </w:pPr>
+      <w:r>
+        <w:rPr>
+          <w:rFonts w:ascii="Times New Roman" w:hAnsi="Times New Roman" w:cs="Times New Roman"/>
+          <w:b/>
+          <w14:shadow w14:blurRad="50800" w14:dist="38100" w14:dir="2700000" w14:sx="100000" w14:sy="100000" w14:kx="0" w14:ky="0" w14:algn="tl">
+            <w14:srgbClr w14:val="000000">
+              <w14:alpha w14:val="60001"/>
+            </w14:srgbClr>
+          </w14:shadow>
+        </w:rPr>
+        <w:t>TRƯỜNG ĐẠI HỌC CÔNG NGHIỆP TP. HỒ CHÍ MINH</w:t>
+      </w:r>
+    </w:p>
+    <w:p>
+      <w:pPr>
+        <w:spacing w:after="0" w:line="360" w:lineRule="auto"/>
+        <w:jc w:val="center"/>
+        <w:rPr>
+          <w:rFonts w:ascii="Times New Roman" w:hAnsi="Times New Roman" w:cs="Times New Roman"/>
+          <w:b/>
+          <w14:shadow w14:blurRad="50800" w14:dist="38100" w14:dir="2700000" w14:sx="100000" w14:sy="100000" w14:kx="0" w14:ky="0" w14:algn="tl">
+            <w14:srgbClr w14:val="000000">
+              <w14:alpha w14:val="60001"/>
+            </w14:srgbClr>
+          </w14:shadow>
+        </w:rPr>
+      </w:pPr>
+      <w:r>
+        <w:rPr>
+          <w:rFonts w:ascii="Times New Roman" w:hAnsi="Times New Roman" w:cs="Times New Roman"/>
+          <w:b/>
+          <w:bCs/>
+          <w14:shadow w14:blurRad="50800" w14:dist="38100" w14:dir="2700000" w14:sx="100000" w14:sy="100000" w14:kx="0" w14:ky="0" w14:algn="tl">
+            <w14:srgbClr w14:val="000000">
+              <w14:alpha w14:val="60001"/>
+            </w14:srgbClr>
+          </w14:shadow>
+        </w:rPr>
+        <w:t xml:space="preserve">KHOA </w:t>
+      </w:r>
+      <w:r>
+        <w:rPr>
+          <w:rFonts w:ascii="Times New Roman" w:hAnsi="Times New Roman" w:cs="Times New Roman"/>
+          <w:b/>
+          <w:bCs/>
+          <w14:shadow w14:blurRad="50800" w14:dist="38100" w14:dir="2700000" w14:sx="100000" w14:sy="100000" w14:kx="0" w14:ky="0" w14:algn="tl">
+            <w14:srgbClr w14:val="000000">
+              <w14:alpha w14:val="60001"/>
+            </w14:srgbClr>
+          </w14:shadow>
+        </w:rPr>
+        <w:t>CÔNG NGHỆ THÔNG TIN</w:t>
+      </w:r>
+    </w:p>
+    <w:p>
+      <w:pPr>
+        <w:spacing w:after="0" w:line="360" w:lineRule="auto"/>
+        <w:jc w:val="center"/>
+        <w:rPr>
+          <w:rFonts w:ascii="Times New Roman" w:hAnsi="Times New Roman" w:cs="Times New Roman"/>
+          <w:b/>
+        </w:rPr>
+      </w:pPr>
+      <w:r>
+        <w:rPr>
+          <w:rFonts w:ascii="Times New Roman" w:hAnsi="Times New Roman" w:cs="Times New Roman"/>
+          <w:b/>
+        </w:rPr>
+        <w:t>----</w:t>
+      </w:r>
+      <w:r>
+        <w:rPr>
+          <w:rFonts w:ascii="Times New Roman" w:hAnsi="Times New Roman" w:cs="Times New Roman"/>
+          <w:b/>
+          <w:bCs/>
+        </w:rPr>
+        <w:t>🙡</w:t>
+      </w:r>
+      <w:r>
+        <w:rPr>
+          <w:rFonts w:ascii="Segoe UI Symbol" w:hAnsi="Segoe UI Symbol" w:cs="Segoe UI Symbol"/>
+          <w:b/>
+          <w:bCs/>
+        </w:rPr>
+        <w:t>🕮🙡</w:t>
+      </w:r>
+      <w:r>
+        <w:rPr>
+          <w:rFonts w:ascii="Times New Roman" w:hAnsi="Times New Roman" w:cs="Times New Roman"/>
+          <w:b/>
+        </w:rPr>
+        <w:t>----</w:t>
+      </w:r>
+    </w:p>
+    <w:p>
+      <w:pPr>
+        <w:spacing w:after="0" w:line="360" w:lineRule="auto"/>
+        <w:jc w:val="center"/>
+        <w:rPr>
+          <w:rFonts w:ascii="Times New Roman" w:hAnsi="Times New Roman" w:cs="Times New Roman"/>
+          <w:b/>
+        </w:rPr>
+      </w:pPr>
+    </w:p>
+    <w:p>
+      <w:pPr>
+        <w:spacing w:after="0" w:line="360" w:lineRule="auto"/>
+        <w:jc w:val="center"/>
+        <w:rPr>
+          <w:rFonts w:ascii="Times New Roman" w:hAnsi="Times New Roman" w:cs="Times New Roman"/>
+          <w:b/>
+        </w:rPr>
+      </w:pPr>
+      <w:r>
+        <w:rPr>
+          <w:rFonts w:ascii="Times New Roman" w:hAnsi="Times New Roman" w:cs="Times New Roman"/>
+          <w:noProof/>
+        </w:rPr>
+        <w:drawing>
+          <wp:inline distT="0" distB="0" distL="0" distR="0" wp14:anchorId="04C1270E" wp14:editId="0103F6D1">
+            <wp:extent cx="3333750" cy="1343025"/>
+            <wp:effectExtent l="0" t="0" r="0" b="0"/>
+            <wp:docPr id="1035" name="Picture 1" descr="A logo with a letter h and a flame&#10;&#10;Description automatically generated"/>
+            <wp:cNvGraphicFramePr>
+              <a:graphicFrameLocks xmlns:a="http://schemas.openxmlformats.org/drawingml/2006/main"/>
+            </wp:cNvGraphicFramePr>
+            <a:graphic xmlns:a="http://schemas.openxmlformats.org/drawingml/2006/main">
+              <a:graphicData uri="http://schemas.openxmlformats.org/drawingml/2006/picture">
+                <pic:pic xmlns:pic="http://schemas.openxmlformats.org/drawingml/2006/picture">
+                  <pic:nvPicPr>
+                    <pic:cNvPr id="4" name="Picture 1"/>
+                    <pic:cNvPicPr/>
+                  </pic:nvPicPr>
+                  <pic:blipFill>
+                    <a:blip r:embed="rId14" cstate="print"/>
+                    <a:srcRect/>
+                    <a:stretch/>
+                  </pic:blipFill>
+                  <pic:spPr>
+                    <a:xfrm>
+                      <a:off x="0" y="0"/>
+                      <a:ext cx="3333750" cy="1343025"/>
+                    </a:xfrm>
+                    <a:prstGeom prst="rect">
+                      <a:avLst/>
+                    </a:prstGeom>
+                    <a:ln>
+                      <a:noFill/>
+                    </a:ln>
+                  </pic:spPr>
+                </pic:pic>
+              </a:graphicData>
+            </a:graphic>
+          </wp:inline>
+        </w:drawing>
+      </w:r>
+    </w:p>
+    <w:p>
+      <w:pPr>
+        <w:spacing w:after="0" w:line="360" w:lineRule="auto"/>
+        <w:jc w:val="center"/>
+        <w:rPr>
+          <w:rFonts w:ascii="Times New Roman" w:hAnsi="Times New Roman" w:cs="Times New Roman"/>
+        </w:rPr>
+      </w:pPr>
+    </w:p>
+    <w:p>
+      <w:pPr>
+        <w:spacing w:after="0" w:line="360" w:lineRule="auto"/>
+        <w:jc w:val="center"/>
+        <w:rPr>
+          <w:rFonts w:ascii="Times New Roman" w:hAnsi="Times New Roman" w:cs="Times New Roman"/>
+        </w:rPr>
+      </w:pPr>
+    </w:p>
+    <w:p>
+      <w:pPr>
+        <w:spacing w:after="0" w:line="360" w:lineRule="auto"/>
+        <w:jc w:val="center"/>
+        <w:rPr>
+          <w:rFonts w:ascii="Times New Roman" w:hAnsi="Times New Roman" w:cs="Times New Roman"/>
+          <w:b/>
+          <w:bCs/>
+          <w:sz w:val="44"/>
+          <w:szCs w:val="44"/>
+        </w:rPr>
+      </w:pPr>
+      <w:r>
+        <w:rPr>
+          <w:rFonts w:ascii="Times New Roman" w:hAnsi="Times New Roman" w:cs="Times New Roman"/>
+          <w:b/>
+          <w:bCs/>
+          <w:sz w:val="44"/>
+          <w:szCs w:val="44"/>
+        </w:rPr>
+        <w:t xml:space="preserve">BÁO CÁO </w:t>
+      </w:r>
+      <w:r>
+        <w:rPr>
+          <w:rFonts w:ascii="Times New Roman" w:hAnsi="Times New Roman" w:cs="Times New Roman"/>
+          <w:b/>
+          <w:bCs/>
+          <w:sz w:val="44"/>
+          <w:szCs w:val="44"/>
+        </w:rPr>
+        <w:t>ĐỀ TÀI</w:t>
+      </w:r>
+    </w:p>
+    <w:p>
+      <w:pPr>
+        <w:spacing w:after="0" w:line="360" w:lineRule="auto"/>
+        <w:jc w:val="center"/>
+        <w:rPr>
+          <w:rFonts w:ascii="Times New Roman" w:hAnsi="Times New Roman" w:cs="Times New Roman"/>
+          <w:b/>
+          <w:bCs/>
+          <w:sz w:val="44"/>
+          <w:szCs w:val="44"/>
+        </w:rPr>
+      </w:pPr>
+    </w:p>
+    <w:p>
+      <w:pPr>
+        <w:spacing w:after="0" w:line="360" w:lineRule="auto"/>
+        <w:jc w:val="center"/>
+        <w:rPr>
+          <w:rFonts w:ascii="Times New Roman" w:hAnsi="Times New Roman" w:cs="Times New Roman"/>
+        </w:rPr>
+      </w:pPr>
+      <w:r>
+        <w:rPr>
+          <w:rFonts w:ascii="Times New Roman" w:hAnsi="Times New Roman" w:cs="Times New Roman"/>
+          <w:b/>
+          <w:bCs/>
+          <w:i/>
+          <w:iCs/>
+          <w:sz w:val="34"/>
+          <w:szCs w:val="34"/>
+          <w:u w:val="single"/>
+        </w:rPr>
+        <w:t>Đề tài:</w:t>
+      </w:r>
+      <w:r>
+        <w:rPr>
+          <w:rFonts w:ascii="Times New Roman" w:hAnsi="Times New Roman" w:cs="Times New Roman"/>
+          <w:b/>
+          <w:sz w:val="34"/>
+          <w:szCs w:val="34"/>
+        </w:rPr>
+        <w:t xml:space="preserve"> </w:t>
+      </w:r>
+      <w:r>
+        <w:rPr>
+          <w:rFonts w:ascii="Times New Roman" w:hAnsi="Times New Roman" w:cs="Times New Roman"/>
+          <w:b/>
+          <w:sz w:val="34"/>
+          <w:szCs w:val="34"/>
+        </w:rPr>
+        <w:t xml:space="preserve">Lab 5 </w:t>
+      </w:r>
+      <w:r>
+        <w:rPr>
+          <w:rFonts w:ascii="Times New Roman" w:hAnsi="Times New Roman" w:cs="Times New Roman"/>
+          <w:b/>
+          <w:sz w:val="34"/>
+          <w:szCs w:val="34"/>
+        </w:rPr>
+        <w:t>–</w:t>
+      </w:r>
+      <w:r>
+        <w:rPr>
+          <w:rFonts w:ascii="Times New Roman" w:hAnsi="Times New Roman" w:cs="Times New Roman"/>
+          <w:b/>
+          <w:sz w:val="34"/>
+          <w:szCs w:val="34"/>
+        </w:rPr>
+        <w:t xml:space="preserve"> T</w:t>
+      </w:r>
+      <w:r>
+        <w:rPr>
+          <w:rFonts w:ascii="Times New Roman" w:hAnsi="Times New Roman" w:cs="Times New Roman"/>
+          <w:b/>
+          <w:sz w:val="34"/>
+          <w:szCs w:val="34"/>
+        </w:rPr>
+        <w:t>RANG WEB, LOG VIỆC LÀM</w:t>
+      </w:r>
+    </w:p>
+    <w:p>
+      <w:pPr>
+        <w:spacing w:after="0" w:line="360" w:lineRule="auto"/>
+        <w:ind w:firstLine="228"/>
+        <w:jc w:val="center"/>
+        <w:rPr>
+          <w:rFonts w:ascii="Times New Roman" w:hAnsi="Times New Roman" w:cs="Times New Roman"/>
+        </w:rPr>
+      </w:pPr>
+    </w:p>
+    <w:p>
+      <w:pPr>
+        <w:spacing w:after="0" w:line="360" w:lineRule="auto"/>
+        <w:ind w:firstLine="228"/>
+        <w:jc w:val="center"/>
+        <w:rPr>
+          <w:rFonts w:ascii="Times New Roman" w:hAnsi="Times New Roman" w:cs="Times New Roman"/>
+        </w:rPr>
+      </w:pPr>
+    </w:p>
+    <w:p>
+      <w:pPr>
+        <w:spacing w:after="0" w:line="360" w:lineRule="auto"/>
+        <w:ind w:firstLine="228"/>
+        <w:jc w:val="center"/>
+        <w:rPr>
+          <w:rFonts w:ascii="Times New Roman" w:hAnsi="Times New Roman" w:cs="Times New Roman"/>
+        </w:rPr>
+      </w:pPr>
+    </w:p>
+    <w:p>
+      <w:pPr>
+        <w:spacing w:after="0" w:line="360" w:lineRule="auto"/>
+        <w:ind w:firstLine="228"/>
+        <w:jc w:val="center"/>
+        <w:rPr>
+          <w:rFonts w:ascii="Times New Roman" w:hAnsi="Times New Roman" w:cs="Times New Roman"/>
+        </w:rPr>
+      </w:pPr>
+    </w:p>
+    <w:p>
+      <w:pPr>
+        <w:tabs>
+          <w:tab w:val="left" w:pos="900"/>
+          <w:tab w:val="left" w:pos="990"/>
+        </w:tabs>
+        <w:spacing w:after="0" w:line="360" w:lineRule="auto"/>
+        <w:ind w:left="720" w:firstLine="1260"/>
+        <w:rPr>
+          <w:rFonts w:ascii="Times New Roman" w:hAnsi="Times New Roman" w:cs="Times New Roman"/>
+          <w:b/>
+          <w:sz w:val="28"/>
+          <w:szCs w:val="28"/>
+          <w14:shadow w14:blurRad="50800" w14:dist="38100" w14:dir="2700000" w14:sx="100000" w14:sy="100000" w14:kx="0" w14:ky="0" w14:algn="tl">
+            <w14:srgbClr w14:val="000000">
+              <w14:alpha w14:val="60001"/>
+            </w14:srgbClr>
+          </w14:shadow>
+        </w:rPr>
+      </w:pPr>
+      <w:r>
+        <w:rPr>
+          <w:rFonts w:ascii="Times New Roman" w:hAnsi="Times New Roman" w:cs="Times New Roman"/>
+          <w:b/>
+          <w:i/>
+          <w:sz w:val="28"/>
+          <w:szCs w:val="28"/>
+          <w14:shadow w14:blurRad="50800" w14:dist="38100" w14:dir="2700000" w14:sx="100000" w14:sy="100000" w14:kx="0" w14:ky="0" w14:algn="tl">
+            <w14:srgbClr w14:val="000000">
+              <w14:alpha w14:val="60001"/>
+            </w14:srgbClr>
+          </w14:shadow>
+        </w:rPr>
+        <w:t>Giảng viên hướng dẫn</w:t>
+      </w:r>
+      <w:proofErr w:type="gramStart"/>
+      <w:r>
+        <w:rPr>
+          <w:rFonts w:ascii="Times New Roman" w:hAnsi="Times New Roman" w:cs="Times New Roman"/>
+          <w:b/>
+          <w:i/>
+          <w14:shadow w14:blurRad="50800" w14:dist="38100" w14:dir="2700000" w14:sx="100000" w14:sy="100000" w14:kx="0" w14:ky="0" w14:algn="tl">
+            <w14:srgbClr w14:val="000000">
+              <w14:alpha w14:val="60001"/>
+            </w14:srgbClr>
+          </w14:shadow>
+        </w:rPr>
+        <w:tab/>
+      </w:r>
+      <w:r>
+        <w:rPr>
+          <w:rFonts w:ascii="Times New Roman" w:hAnsi="Times New Roman" w:cs="Times New Roman"/>
+          <w:b/>
+          <w:i/>
+          <w14:shadow w14:blurRad="50800" w14:dist="38100" w14:dir="2700000" w14:sx="100000" w14:sy="100000" w14:kx="0" w14:ky="0" w14:algn="tl">
+            <w14:srgbClr w14:val="000000">
+              <w14:alpha w14:val="60001"/>
+            </w14:srgbClr>
+          </w14:shadow>
+        </w:rPr>
+        <w:t xml:space="preserve">  </w:t>
+      </w:r>
+      <w:r>
+        <w:rPr>
+          <w:rFonts w:ascii="Times New Roman" w:hAnsi="Times New Roman" w:cs="Times New Roman"/>
+          <w:b/>
+          <w:sz w:val="28"/>
+          <w:szCs w:val="28"/>
+          <w14:shadow w14:blurRad="50800" w14:dist="38100" w14:dir="2700000" w14:sx="100000" w14:sy="100000" w14:kx="0" w14:ky="0" w14:algn="tl">
+            <w14:srgbClr w14:val="000000">
+              <w14:alpha w14:val="60001"/>
+            </w14:srgbClr>
+          </w14:shadow>
+        </w:rPr>
+        <w:t>:</w:t>
+      </w:r>
+      <w:proofErr w:type="gramEnd"/>
+      <w:r>
+        <w:rPr>
+          <w:rFonts w:ascii="Times New Roman" w:hAnsi="Times New Roman" w:cs="Times New Roman"/>
+          <w:b/>
+          <w:sz w:val="28"/>
+          <w:szCs w:val="28"/>
+          <w14:shadow w14:blurRad="50800" w14:dist="38100" w14:dir="2700000" w14:sx="100000" w14:sy="100000" w14:kx="0" w14:ky="0" w14:algn="tl">
+            <w14:srgbClr w14:val="000000">
+              <w14:alpha w14:val="60001"/>
+            </w14:srgbClr>
+          </w14:shadow>
+        </w:rPr>
+        <w:t xml:space="preserve"> </w:t>
+      </w:r>
+      <w:r>
+        <w:rPr>
+          <w:rFonts w:ascii="Times New Roman" w:hAnsi="Times New Roman" w:cs="Times New Roman"/>
+          <w:b/>
+          <w:bCs/>
+          <w:sz w:val="28"/>
+          <w:szCs w:val="28"/>
+          <w14:shadow w14:blurRad="50800" w14:dist="38100" w14:dir="2700000" w14:sx="100000" w14:sy="100000" w14:kx="0" w14:ky="0" w14:algn="tl">
+            <w14:srgbClr w14:val="000000">
+              <w14:alpha w14:val="60001"/>
+            </w14:srgbClr>
+          </w14:shadow>
+        </w:rPr>
+        <w:t xml:space="preserve"> </w:t>
+      </w:r>
+      <w:r>
+        <w:rPr>
+          <w:rFonts w:ascii="Times New Roman" w:hAnsi="Times New Roman" w:cs="Times New Roman"/>
+          <w:b/>
+          <w:sz w:val="28"/>
+          <w:szCs w:val="28"/>
+          <w14:shadow w14:blurRad="50800" w14:dist="38100" w14:dir="2700000" w14:sx="100000" w14:sy="100000" w14:kx="0" w14:ky="0" w14:algn="tl">
+            <w14:srgbClr w14:val="000000">
+              <w14:alpha w14:val="60001"/>
+            </w14:srgbClr>
+          </w14:shadow>
+        </w:rPr>
+        <w:t>Võ Văn Hải</w:t>
+      </w:r>
+    </w:p>
+    <w:p>
+      <w:pPr>
+        <w:tabs>
+          <w:tab w:val="left" w:pos="900"/>
+          <w:tab w:val="left" w:pos="990"/>
+        </w:tabs>
+        <w:spacing w:after="0" w:line="360" w:lineRule="auto"/>
+        <w:ind w:left="720" w:firstLine="1276"/>
+        <w:rPr>
+          <w:rFonts w:ascii="Times New Roman" w:hAnsi="Times New Roman" w:cs="Times New Roman"/>
+          <w:b/>
+          <w:sz w:val="28"/>
+          <w:szCs w:val="28"/>
+          <w14:shadow w14:blurRad="50800" w14:dist="38100" w14:dir="2700000" w14:sx="100000" w14:sy="100000" w14:kx="0" w14:ky="0" w14:algn="tl">
+            <w14:srgbClr w14:val="000000">
+              <w14:alpha w14:val="60001"/>
+            </w14:srgbClr>
+          </w14:shadow>
+        </w:rPr>
+      </w:pPr>
+      <w:r>
+        <w:rPr>
+          <w:rFonts w:ascii="Times New Roman" w:hAnsi="Times New Roman" w:cs="Times New Roman"/>
+          <w:b/>
+          <w:i/>
+          <w:sz w:val="28"/>
+          <w:szCs w:val="28"/>
+          <w14:shadow w14:blurRad="50800" w14:dist="38100" w14:dir="2700000" w14:sx="100000" w14:sy="100000" w14:kx="0" w14:ky="0" w14:algn="tl">
+            <w14:srgbClr w14:val="000000">
+              <w14:alpha w14:val="60001"/>
+            </w14:srgbClr>
+          </w14:shadow>
+        </w:rPr>
+        <w:t>Người thực hiện</w:t>
+      </w:r>
+      <w:r>
+        <w:rPr>
+          <w:rFonts w:ascii="Times New Roman" w:hAnsi="Times New Roman" w:cs="Times New Roman"/>
+          <w:b/>
+          <w14:shadow w14:blurRad="50800" w14:dist="38100" w14:dir="2700000" w14:sx="100000" w14:sy="100000" w14:kx="0" w14:ky="0" w14:algn="tl">
+            <w14:srgbClr w14:val="000000">
+              <w14:alpha w14:val="60001"/>
+            </w14:srgbClr>
+          </w14:shadow>
+        </w:rPr>
+        <w:tab/>
+        <w:t xml:space="preserve">            </w:t>
+      </w:r>
+      <w:proofErr w:type="gramStart"/>
+      <w:r>
+        <w:rPr>
+          <w:rFonts w:ascii="Times New Roman" w:hAnsi="Times New Roman" w:cs="Times New Roman"/>
+          <w:b/>
+          <w14:shadow w14:blurRad="50800" w14:dist="38100" w14:dir="2700000" w14:sx="100000" w14:sy="100000" w14:kx="0" w14:ky="0" w14:algn="tl">
+            <w14:srgbClr w14:val="000000">
+              <w14:alpha w14:val="60001"/>
+            </w14:srgbClr>
+          </w14:shadow>
+        </w:rPr>
+        <w:t xml:space="preserve">  </w:t>
+      </w:r>
+      <w:r>
+        <w:rPr>
+          <w:rFonts w:ascii="Times New Roman" w:hAnsi="Times New Roman" w:cs="Times New Roman"/>
+          <w:b/>
+          <w:sz w:val="28"/>
+          <w:szCs w:val="28"/>
+          <w14:shadow w14:blurRad="50800" w14:dist="38100" w14:dir="2700000" w14:sx="100000" w14:sy="100000" w14:kx="0" w14:ky="0" w14:algn="tl">
+            <w14:srgbClr w14:val="000000">
+              <w14:alpha w14:val="60001"/>
+            </w14:srgbClr>
+          </w14:shadow>
+        </w:rPr>
+        <w:t>:</w:t>
+      </w:r>
+      <w:proofErr w:type="gramEnd"/>
+      <w:r>
+        <w:rPr>
+          <w:rFonts w:ascii="Times New Roman" w:hAnsi="Times New Roman" w:cs="Times New Roman"/>
+          <w:b/>
+          <w:sz w:val="28"/>
+          <w:szCs w:val="28"/>
+          <w14:shadow w14:blurRad="50800" w14:dist="38100" w14:dir="2700000" w14:sx="100000" w14:sy="100000" w14:kx="0" w14:ky="0" w14:algn="tl">
+            <w14:srgbClr w14:val="000000">
+              <w14:alpha w14:val="60001"/>
+            </w14:srgbClr>
+          </w14:shadow>
+        </w:rPr>
+        <w:t xml:space="preserve">  </w:t>
+      </w:r>
+      <w:r>
+        <w:rPr>
+          <w:rFonts w:ascii="Times New Roman" w:hAnsi="Times New Roman" w:cs="Times New Roman"/>
+          <w:b/>
+          <w:bCs/>
+          <w:sz w:val="28"/>
+          <w:szCs w:val="28"/>
+          <w14:shadow w14:blurRad="50800" w14:dist="38100" w14:dir="2700000" w14:sx="100000" w14:sy="100000" w14:kx="0" w14:ky="0" w14:algn="tl">
+            <w14:srgbClr w14:val="000000">
+              <w14:alpha w14:val="60001"/>
+            </w14:srgbClr>
+          </w14:shadow>
+        </w:rPr>
+        <w:t xml:space="preserve"> </w:t>
+      </w:r>
+      <w:r>
+        <w:rPr>
+          <w:rFonts w:ascii="Times New Roman" w:hAnsi="Times New Roman" w:cs="Times New Roman"/>
+          <w:b/>
+          <w:sz w:val="28"/>
+          <w:szCs w:val="28"/>
+          <w14:shadow w14:blurRad="50800" w14:dist="38100" w14:dir="2700000" w14:sx="100000" w14:sy="100000" w14:kx="0" w14:ky="0" w14:algn="tl">
+            <w14:srgbClr w14:val="000000">
+              <w14:alpha w14:val="60001"/>
+            </w14:srgbClr>
+          </w14:shadow>
+        </w:rPr>
+        <w:t>Lê Vũ Phong</w:t>
+      </w:r>
+    </w:p>
+    <w:p>
+      <w:pPr>
+        <w:tabs>
+          <w:tab w:val="left" w:pos="900"/>
+          <w:tab w:val="left" w:pos="990"/>
+        </w:tabs>
+        <w:spacing w:after="0" w:line="360" w:lineRule="auto"/>
+        <w:ind w:left="720" w:firstLine="1276"/>
+        <w:rPr>
+          <w:rFonts w:ascii="Times New Roman" w:hAnsi="Times New Roman" w:cs="Times New Roman"/>
+          <w:b/>
+          <w:sz w:val="28"/>
+          <w:szCs w:val="28"/>
+          <w14:shadow w14:blurRad="50800" w14:dist="38100" w14:dir="2700000" w14:sx="100000" w14:sy="100000" w14:kx="0" w14:ky="0" w14:algn="tl">
+            <w14:srgbClr w14:val="000000">
+              <w14:alpha w14:val="60001"/>
+            </w14:srgbClr>
+          </w14:shadow>
+        </w:rPr>
+      </w:pPr>
+      <w:r>
+        <w:rPr>
+          <w:rFonts w:ascii="Times New Roman" w:hAnsi="Times New Roman" w:cs="Times New Roman"/>
+          <w:b/>
+          <w:i/>
+          <w:sz w:val="28"/>
+          <w:szCs w:val="28"/>
+          <w14:shadow w14:blurRad="50800" w14:dist="38100" w14:dir="2700000" w14:sx="100000" w14:sy="100000" w14:kx="0" w14:ky="0" w14:algn="tl">
+            <w14:srgbClr w14:val="000000">
+              <w14:alpha w14:val="60001"/>
+            </w14:srgbClr>
+          </w14:shadow>
+        </w:rPr>
+        <w:t>Lớp</w:t>
+      </w:r>
+      <w:r>
+        <w:rPr>
+          <w:rFonts w:ascii="Times New Roman" w:hAnsi="Times New Roman" w:cs="Times New Roman"/>
+          <w:b/>
+          <w:sz w:val="28"/>
+          <w:szCs w:val="28"/>
+          <w14:shadow w14:blurRad="50800" w14:dist="38100" w14:dir="2700000" w14:sx="100000" w14:sy="100000" w14:kx="0" w14:ky="0" w14:algn="tl">
+            <w14:srgbClr w14:val="000000">
+              <w14:alpha w14:val="60001"/>
+            </w14:srgbClr>
+          </w14:shadow>
+        </w:rPr>
+        <w:t xml:space="preserve"> </w:t>
+      </w:r>
+      <w:r>
+        <w:rPr>
+          <w:rFonts w:ascii="Times New Roman" w:hAnsi="Times New Roman" w:cs="Times New Roman"/>
+          <w:b/>
+          <w14:shadow w14:blurRad="50800" w14:dist="38100" w14:dir="2700000" w14:sx="100000" w14:sy="100000" w14:kx="0" w14:ky="0" w14:algn="tl">
+            <w14:srgbClr w14:val="000000">
+              <w14:alpha w14:val="60001"/>
+            </w14:srgbClr>
+          </w14:shadow>
+        </w:rPr>
+        <w:tab/>
+      </w:r>
+      <w:r>
+        <w:rPr>
+          <w:rFonts w:ascii="Times New Roman" w:hAnsi="Times New Roman" w:cs="Times New Roman"/>
+          <w:b/>
+          <w:sz w:val="28"/>
+          <w:szCs w:val="28"/>
+          <w14:shadow w14:blurRad="50800" w14:dist="38100" w14:dir="2700000" w14:sx="100000" w14:sy="100000" w14:kx="0" w14:ky="0" w14:algn="tl">
+            <w14:srgbClr w14:val="000000">
+              <w14:alpha w14:val="60001"/>
+            </w14:srgbClr>
+          </w14:shadow>
+        </w:rPr>
+        <w:t xml:space="preserve">                               </w:t>
+      </w:r>
+      <w:proofErr w:type="gramStart"/>
+      <w:r>
+        <w:rPr>
+          <w:rFonts w:ascii="Times New Roman" w:hAnsi="Times New Roman" w:cs="Times New Roman"/>
+          <w:b/>
+          <w:sz w:val="28"/>
+          <w:szCs w:val="28"/>
+          <w14:shadow w14:blurRad="50800" w14:dist="38100" w14:dir="2700000" w14:sx="100000" w14:sy="100000" w14:kx="0" w14:ky="0" w14:algn="tl">
+            <w14:srgbClr w14:val="000000">
+              <w14:alpha w14:val="60001"/>
+            </w14:srgbClr>
+          </w14:shadow>
+        </w:rPr>
+        <w:t xml:space="preserve">  </w:t>
+      </w:r>
+      <w:r>
+        <w:rPr>
+          <w:rFonts w:ascii="Times New Roman" w:hAnsi="Times New Roman" w:cs="Times New Roman"/>
+          <w:b/>
+          <w:sz w:val="28"/>
+          <w:szCs w:val="28"/>
+          <w14:shadow w14:blurRad="50800" w14:dist="38100" w14:dir="2700000" w14:sx="100000" w14:sy="100000" w14:kx="0" w14:ky="0" w14:algn="tl">
+            <w14:srgbClr w14:val="000000">
+              <w14:alpha w14:val="60001"/>
+            </w14:srgbClr>
+          </w14:shadow>
+        </w:rPr>
+        <w:t>:</w:t>
+      </w:r>
+      <w:proofErr w:type="gramEnd"/>
+      <w:r>
+        <w:rPr>
+          <w:rFonts w:ascii="Times New Roman" w:hAnsi="Times New Roman" w:cs="Times New Roman"/>
+          <w:b/>
+          <w:sz w:val="28"/>
+          <w:szCs w:val="28"/>
+          <w14:shadow w14:blurRad="50800" w14:dist="38100" w14:dir="2700000" w14:sx="100000" w14:sy="100000" w14:kx="0" w14:ky="0" w14:algn="tl">
+            <w14:srgbClr w14:val="000000">
+              <w14:alpha w14:val="60001"/>
+            </w14:srgbClr>
+          </w14:shadow>
+        </w:rPr>
+        <w:t xml:space="preserve"> </w:t>
+      </w:r>
+      <w:r>
+        <w:rPr>
+          <w:rFonts w:ascii="Times New Roman" w:hAnsi="Times New Roman" w:cs="Times New Roman"/>
+          <w:b/>
+          <w:bCs/>
+          <w:sz w:val="28"/>
+          <w:szCs w:val="28"/>
+          <w14:shadow w14:blurRad="50800" w14:dist="38100" w14:dir="2700000" w14:sx="100000" w14:sy="100000" w14:kx="0" w14:ky="0" w14:algn="tl">
+            <w14:srgbClr w14:val="000000">
+              <w14:alpha w14:val="60001"/>
+            </w14:srgbClr>
+          </w14:shadow>
+        </w:rPr>
+        <w:t xml:space="preserve"> </w:t>
+      </w:r>
+      <w:r>
+        <w:rPr>
+          <w:rFonts w:ascii="Times New Roman" w:hAnsi="Times New Roman" w:cs="Times New Roman"/>
+          <w:b/>
+          <w:sz w:val="28"/>
+          <w:szCs w:val="28"/>
+          <w14:shadow w14:blurRad="50800" w14:dist="38100" w14:dir="2700000" w14:sx="100000" w14:sy="100000" w14:kx="0" w14:ky="0" w14:algn="tl">
+            <w14:srgbClr w14:val="000000">
+              <w14:alpha w14:val="60001"/>
+            </w14:srgbClr>
+          </w14:shadow>
+        </w:rPr>
+        <w:t>DHKTPM17C</w:t>
+      </w:r>
+    </w:p>
+    <w:p>
+      <w:pPr>
+        <w:spacing w:after="0" w:line="360" w:lineRule="auto"/>
+        <w:ind w:firstLine="2835"/>
+        <w:rPr>
+          <w:rFonts w:ascii="Times New Roman" w:hAnsi="Times New Roman" w:cs="Times New Roman"/>
+          <w:b/>
+          <w:sz w:val="30"/>
+          <w:szCs w:val="28"/>
+          <w14:shadow w14:blurRad="50800" w14:dist="38100" w14:dir="2700000" w14:sx="100000" w14:sy="100000" w14:kx="0" w14:ky="0" w14:algn="tl">
+            <w14:srgbClr w14:val="000000">
+              <w14:alpha w14:val="60001"/>
+            </w14:srgbClr>
+          </w14:shadow>
+        </w:rPr>
+      </w:pPr>
+    </w:p>
+    <w:p>
+      <w:pPr>
+        <w:spacing w:after="0" w:line="360" w:lineRule="auto"/>
+        <w:rPr>
+          <w:rFonts w:ascii="Times New Roman" w:hAnsi="Times New Roman" w:cs="Times New Roman"/>
+          <w:sz w:val="30"/>
+        </w:rPr>
+      </w:pPr>
+    </w:p>
+    <w:p>
+      <w:pPr>
+        <w:jc w:val="center"/>
+        <w:rPr>
+          <w:rFonts w:ascii="Times New Roman" w:hAnsi="Times New Roman" w:cs="Times New Roman"/>
+          <w:sz w:val="26"/>
+          <w:szCs w:val="26"/>
+        </w:rPr>
+      </w:pPr>
+      <w:r>
+        <w:rPr>
+          <w:rFonts w:ascii="Times New Roman" w:hAnsi="Times New Roman" w:cs="Times New Roman"/>
+          <w:b/>
+          <w:i/>
+        </w:rPr>
+        <w:t xml:space="preserve">TP.HCM, ngày </w:t>
+      </w:r>
+      <w:proofErr w:type="gramStart"/>
+      <w:r>
+        <w:rPr>
+          <w:rFonts w:ascii="Times New Roman" w:hAnsi="Times New Roman" w:cs="Times New Roman"/>
+          <w:b/>
+          <w:i/>
+        </w:rPr>
+        <w:t>…..</w:t>
+      </w:r>
+      <w:proofErr w:type="gramEnd"/>
+      <w:r>
+        <w:rPr>
+          <w:rFonts w:ascii="Times New Roman" w:hAnsi="Times New Roman" w:cs="Times New Roman"/>
+          <w:b/>
+          <w:i/>
+        </w:rPr>
+        <w:t xml:space="preserve"> tháng</w:t>
+      </w:r>
+      <w:proofErr w:type="gramStart"/>
+      <w:r>
+        <w:rPr>
+          <w:rFonts w:ascii="Times New Roman" w:hAnsi="Times New Roman" w:cs="Times New Roman"/>
+          <w:b/>
+          <w:i/>
+        </w:rPr>
+        <w:t xml:space="preserve"> </w:t>
+      </w:r>
+      <w:r>
+        <w:rPr>
+          <w:rFonts w:ascii="Times New Roman" w:hAnsi="Times New Roman" w:cs="Times New Roman"/>
+          <w:b/>
+          <w:bCs/>
+          <w:i/>
+          <w:iCs/>
+        </w:rPr>
+        <w:t>..</w:t>
+      </w:r>
+      <w:proofErr w:type="gramEnd"/>
+      <w:r>
+        <w:rPr>
+          <w:rFonts w:ascii="Times New Roman" w:hAnsi="Times New Roman" w:cs="Times New Roman"/>
+          <w:b/>
+          <w:bCs/>
+          <w:i/>
+          <w:iCs/>
+        </w:rPr>
+        <w:t>12..</w:t>
+      </w:r>
+      <w:r>
+        <w:rPr>
+          <w:rFonts w:ascii="Times New Roman" w:hAnsi="Times New Roman" w:cs="Times New Roman"/>
+          <w:b/>
+          <w:i/>
+        </w:rPr>
+        <w:t xml:space="preserve"> năm .</w:t>
+      </w:r>
+      <w:r>
+        <w:rPr>
+          <w:rFonts w:ascii="Times New Roman" w:hAnsi="Times New Roman" w:cs="Times New Roman"/>
+          <w:b/>
+          <w:bCs/>
+          <w:i/>
+          <w:iCs/>
+        </w:rPr>
+        <w:t>2024</w:t>
+      </w:r>
+    </w:p>
+    <w:p>
+      <w:pPr>
+        <w:pStyle w:val="ListParagraph"/>
+        <w:numPr>
+          <w:ilvl w:val="0"/>
+          <w:numId w:val="2"/>
+        </w:numPr>
         <w:tabs>
           <w:tab w:val="left" w:pos="450"/>
         </w:tabs>
-        <w:ind w:left="900" w:hanging="900"/>
-        <w:jc w:val="center"/>
-        <w:rPr>
-          <w:rFonts w:ascii="Times New Roman" w:hAnsi="Times New Roman" w:cs="Times New Roman"/>
-          <w:sz w:val="26"/>
-          <w:szCs w:val="26"/>
-        </w:rPr>
-      </w:pPr>
-      <w:r>
-        <w:rPr>
-          <w:rFonts w:ascii="Times New Roman" w:hAnsi="Times New Roman" w:cs="Times New Roman"/>
-          <w:sz w:val="26"/>
-          <w:szCs w:val="26"/>
-        </w:rPr>
-        <w:t>DOCUMENT</w:t>
-      </w:r>
-    </w:p>
-    <w:p>
-      <w:pPr>
+        <w:ind w:left="720"/>
+        <w:outlineLvl w:val="0"/>
+        <w:rPr>
+          <w:rFonts w:ascii="Times New Roman" w:hAnsi="Times New Roman" w:cs="Times New Roman"/>
+          <w:b/>
+          <w:bCs/>
+          <w:sz w:val="26"/>
+          <w:szCs w:val="26"/>
+        </w:rPr>
+      </w:pPr>
+      <w:r>
+        <w:rPr>
+          <w:rFonts w:ascii="Times New Roman" w:hAnsi="Times New Roman" w:cs="Times New Roman"/>
+          <w:b/>
+          <w:bCs/>
+          <w:sz w:val="26"/>
+          <w:szCs w:val="26"/>
+        </w:rPr>
+        <w:lastRenderedPageBreak/>
+        <w:t>Diagram</w:t>
+      </w:r>
+    </w:p>
+    <w:p>
+      <w:pPr>
+        <w:pStyle w:val="ListParagraph"/>
         <w:tabs>
           <w:tab w:val="left" w:pos="450"/>
         </w:tabs>
-        <w:ind w:left="900" w:hanging="900"/>
-        <w:rPr>
-          <w:rFonts w:ascii="Times New Roman" w:hAnsi="Times New Roman" w:cs="Times New Roman"/>
-          <w:sz w:val="26"/>
-          <w:szCs w:val="26"/>
-        </w:rPr>
-      </w:pPr>
-      <w:r>
-        <w:rPr>
-          <w:rFonts w:ascii="Times New Roman" w:hAnsi="Times New Roman" w:cs="Times New Roman"/>
-          <w:sz w:val="26"/>
-          <w:szCs w:val="26"/>
-        </w:rPr>
-        <w:t>Lê Vũ Phong – 21099181</w:t>
-      </w:r>
-    </w:p>
-    <w:p>
-      <w:pPr>
-        <w:tabs>
-          <w:tab w:val="left" w:pos="450"/>
-        </w:tabs>
-        <w:ind w:left="900" w:hanging="900"/>
-        <w:rPr>
-          <w:rFonts w:ascii="Times New Roman" w:hAnsi="Times New Roman" w:cs="Times New Roman"/>
-          <w:sz w:val="26"/>
-          <w:szCs w:val="26"/>
-        </w:rPr>
-      </w:pPr>
+        <w:rPr>
+          <w:rFonts w:ascii="Times New Roman" w:hAnsi="Times New Roman" w:cs="Times New Roman"/>
+          <w:sz w:val="26"/>
+          <w:szCs w:val="26"/>
+        </w:rPr>
+      </w:pPr>
+      <w:r>
+        <w:rPr>
+          <w:rFonts w:ascii="Times New Roman" w:hAnsi="Times New Roman" w:cs="Times New Roman"/>
+          <w:sz w:val="26"/>
+          <w:szCs w:val="26"/>
+        </w:rPr>
+        <w:drawing>
+          <wp:inline distT="0" distB="0" distL="0" distR="0" wp14:anchorId="3223EAD3" wp14:editId="34185F55">
+            <wp:extent cx="5943600" cy="4153535"/>
+            <wp:effectExtent l="0" t="0" r="0" b="0"/>
+            <wp:docPr id="398870373" name="Picture 1" descr="A screenshot of a computer&#10;&#10;Description automatically generated"/>
+            <wp:cNvGraphicFramePr>
+              <a:graphicFrameLocks xmlns:a="http://schemas.openxmlformats.org/drawingml/2006/main" noChangeAspect="1"/>
+            </wp:cNvGraphicFramePr>
+            <a:graphic xmlns:a="http://schemas.openxmlformats.org/drawingml/2006/main">
+              <a:graphicData uri="http://schemas.openxmlformats.org/drawingml/2006/picture">
+                <pic:pic xmlns:pic="http://schemas.openxmlformats.org/drawingml/2006/picture">
+                  <pic:nvPicPr>
+                    <pic:cNvPr id="398870373" name="Picture 1" descr="A screenshot of a computer&#10;&#10;Description automatically generated"/>
+                    <pic:cNvPicPr/>
+                  </pic:nvPicPr>
+                  <pic:blipFill>
+                    <a:blip r:embed="rId15"/>
+                    <a:stretch>
+                      <a:fillRect/>
+                    </a:stretch>
+                  </pic:blipFill>
+                  <pic:spPr>
+                    <a:xfrm>
+                      <a:off x="0" y="0"/>
+                      <a:ext cx="5943600" cy="4153535"/>
+                    </a:xfrm>
+                    <a:prstGeom prst="rect">
+                      <a:avLst/>
+                    </a:prstGeom>
+                  </pic:spPr>
+                </pic:pic>
+              </a:graphicData>
+            </a:graphic>
+          </wp:inline>
+        </w:drawing>
+      </w:r>
     </w:p>
     <w:p>
       <w:pPr>
@@ -72,13 +1293,17 @@
         <w:outlineLvl w:val="0"/>
         <w:rPr>
           <w:rFonts w:ascii="Times New Roman" w:hAnsi="Times New Roman" w:cs="Times New Roman"/>
-          <w:sz w:val="26"/>
-          <w:szCs w:val="26"/>
-        </w:rPr>
-      </w:pPr>
-      <w:r>
-        <w:rPr>
-          <w:rFonts w:ascii="Times New Roman" w:hAnsi="Times New Roman" w:cs="Times New Roman"/>
+          <w:b/>
+          <w:bCs/>
+          <w:sz w:val="26"/>
+          <w:szCs w:val="26"/>
+        </w:rPr>
+      </w:pPr>
+      <w:r>
+        <w:rPr>
+          <w:rFonts w:ascii="Times New Roman" w:hAnsi="Times New Roman" w:cs="Times New Roman"/>
+          <w:b/>
+          <w:bCs/>
           <w:sz w:val="26"/>
           <w:szCs w:val="26"/>
         </w:rPr>
@@ -87,10 +1312,32 @@
       <w:r>
         <w:rPr>
           <w:rFonts w:ascii="Times New Roman" w:hAnsi="Times New Roman" w:cs="Times New Roman"/>
+          <w:b/>
+          <w:bCs/>
           <w:sz w:val="26"/>
           <w:szCs w:val="26"/>
         </w:rPr>
         <w:t xml:space="preserve"> localhost:8080</w:t>
+      </w:r>
+    </w:p>
+    <w:p>
+      <w:pPr>
+        <w:tabs>
+          <w:tab w:val="left" w:pos="450"/>
+        </w:tabs>
+        <w:rPr>
+          <w:rFonts w:ascii="Times New Roman" w:hAnsi="Times New Roman" w:cs="Times New Roman"/>
+          <w:sz w:val="26"/>
+          <w:szCs w:val="26"/>
+        </w:rPr>
+      </w:pPr>
+      <w:r>
+        <w:rPr>
+          <w:rFonts w:ascii="Times New Roman" w:hAnsi="Times New Roman" w:cs="Times New Roman"/>
+          <w:sz w:val="26"/>
+          <w:szCs w:val="26"/>
+        </w:rPr>
+        <w:t>Trang không cần đăng nhập, là giao diện bắt đầu của web.</w:t>
       </w:r>
     </w:p>
     <w:p>
@@ -123,6 +1370,7 @@
       <w:r>
         <w:rPr>
           <w:rFonts w:ascii="Times New Roman" w:hAnsi="Times New Roman" w:cs="Times New Roman"/>
+          <w:noProof/>
           <w:sz w:val="26"/>
           <w:szCs w:val="26"/>
         </w:rPr>
@@ -142,7 +1390,7 @@
                     <pic:cNvPicPr/>
                   </pic:nvPicPr>
                   <pic:blipFill>
-                    <a:blip r:embed="rId6"/>
+                    <a:blip r:embed="rId16"/>
                     <a:stretch>
                       <a:fillRect/>
                     </a:stretch>
@@ -177,16 +1425,21 @@
         <w:outlineLvl w:val="0"/>
         <w:rPr>
           <w:rFonts w:ascii="Times New Roman" w:hAnsi="Times New Roman" w:cs="Times New Roman"/>
-          <w:sz w:val="26"/>
-          <w:szCs w:val="26"/>
-        </w:rPr>
-      </w:pPr>
-      <w:r>
-        <w:rPr>
-          <w:rFonts w:ascii="Times New Roman" w:hAnsi="Times New Roman" w:cs="Times New Roman"/>
-          <w:sz w:val="26"/>
-          <w:szCs w:val="26"/>
-        </w:rPr>
+          <w:b/>
+          <w:bCs/>
+          <w:sz w:val="26"/>
+          <w:szCs w:val="26"/>
+        </w:rPr>
+      </w:pPr>
+      <w:r>
+        <w:rPr>
+          <w:rFonts w:ascii="Times New Roman" w:hAnsi="Times New Roman" w:cs="Times New Roman"/>
+          <w:b/>
+          <w:bCs/>
+          <w:sz w:val="26"/>
+          <w:szCs w:val="26"/>
+        </w:rPr>
+        <w:lastRenderedPageBreak/>
         <w:t>Trang chủ trang web tuyển dụng</w:t>
       </w:r>
     </w:p>
@@ -216,6 +1469,14 @@
           <w:szCs w:val="26"/>
         </w:rPr>
         <w:t>Chứa các bài đăng tuyển dụng của các công ty</w:t>
+      </w:r>
+      <w:r>
+        <w:rPr>
+          <w:rFonts w:ascii="Times New Roman" w:hAnsi="Times New Roman" w:cs="Times New Roman"/>
+          <w:sz w:val="26"/>
+          <w:szCs w:val="26"/>
+        </w:rPr>
+        <w:t>. Khi công ty đăng bài tuyển dụng các bài tuyển dụng sẽ xuất hiện ở đây.</w:t>
       </w:r>
     </w:p>
     <w:p>
@@ -234,6 +1495,7 @@
       <w:r>
         <w:rPr>
           <w:rFonts w:ascii="Times New Roman" w:hAnsi="Times New Roman" w:cs="Times New Roman"/>
+          <w:noProof/>
           <w:sz w:val="26"/>
           <w:szCs w:val="26"/>
         </w:rPr>
@@ -253,7 +1515,7 @@
                     <pic:cNvPicPr/>
                   </pic:nvPicPr>
                   <pic:blipFill>
-                    <a:blip r:embed="rId7"/>
+                    <a:blip r:embed="rId17"/>
                     <a:stretch>
                       <a:fillRect/>
                     </a:stretch>
@@ -301,17 +1563,20 @@
         <w:outlineLvl w:val="0"/>
         <w:rPr>
           <w:rFonts w:ascii="Times New Roman" w:hAnsi="Times New Roman" w:cs="Times New Roman"/>
-          <w:sz w:val="26"/>
-          <w:szCs w:val="26"/>
-        </w:rPr>
-      </w:pPr>
-      <w:r>
-        <w:rPr>
-          <w:rFonts w:ascii="Times New Roman" w:hAnsi="Times New Roman" w:cs="Times New Roman"/>
-          <w:sz w:val="26"/>
-          <w:szCs w:val="26"/>
-        </w:rPr>
-        <w:lastRenderedPageBreak/>
+          <w:b/>
+          <w:bCs/>
+          <w:sz w:val="26"/>
+          <w:szCs w:val="26"/>
+        </w:rPr>
+      </w:pPr>
+      <w:r>
+        <w:rPr>
+          <w:rFonts w:ascii="Times New Roman" w:hAnsi="Times New Roman" w:cs="Times New Roman"/>
+          <w:b/>
+          <w:bCs/>
+          <w:sz w:val="26"/>
+          <w:szCs w:val="26"/>
+        </w:rPr>
         <w:t>Trang danh sách ứng viên không phân trang</w:t>
       </w:r>
     </w:p>
@@ -328,13 +1593,17 @@
         <w:outlineLvl w:val="1"/>
         <w:rPr>
           <w:rFonts w:ascii="Times New Roman" w:hAnsi="Times New Roman" w:cs="Times New Roman"/>
-          <w:sz w:val="26"/>
-          <w:szCs w:val="26"/>
-        </w:rPr>
-      </w:pPr>
-      <w:r>
-        <w:rPr>
-          <w:rFonts w:ascii="Times New Roman" w:hAnsi="Times New Roman" w:cs="Times New Roman"/>
+          <w:b/>
+          <w:bCs/>
+          <w:sz w:val="26"/>
+          <w:szCs w:val="26"/>
+        </w:rPr>
+      </w:pPr>
+      <w:r>
+        <w:rPr>
+          <w:rFonts w:ascii="Times New Roman" w:hAnsi="Times New Roman" w:cs="Times New Roman"/>
+          <w:b/>
+          <w:bCs/>
           <w:sz w:val="26"/>
           <w:szCs w:val="26"/>
         </w:rPr>
@@ -344,16 +1613,27 @@
     <w:p>
       <w:pPr>
         <w:pStyle w:val="ListParagraph"/>
+        <w:numPr>
+          <w:ilvl w:val="0"/>
+          <w:numId w:val="6"/>
+        </w:numPr>
         <w:tabs>
           <w:tab w:val="left" w:pos="450"/>
         </w:tabs>
-        <w:ind w:left="1080"/>
-        <w:rPr>
-          <w:rFonts w:ascii="Times New Roman" w:hAnsi="Times New Roman" w:cs="Times New Roman"/>
-          <w:sz w:val="26"/>
-          <w:szCs w:val="26"/>
-        </w:rPr>
-      </w:pPr>
+        <w:rPr>
+          <w:rFonts w:ascii="Times New Roman" w:hAnsi="Times New Roman" w:cs="Times New Roman"/>
+          <w:sz w:val="26"/>
+          <w:szCs w:val="26"/>
+        </w:rPr>
+      </w:pPr>
+      <w:r>
+        <w:rPr>
+          <w:rFonts w:ascii="Times New Roman" w:hAnsi="Times New Roman" w:cs="Times New Roman"/>
+          <w:sz w:val="26"/>
+          <w:szCs w:val="26"/>
+        </w:rPr>
+        <w:t xml:space="preserve"> Hiển thị danh sách thông tin của tất cả ứng viên có trong csdl</w:t>
+      </w:r>
     </w:p>
     <w:p>
       <w:pPr>
@@ -371,6 +1651,7 @@
       <w:r>
         <w:rPr>
           <w:rFonts w:ascii="Times New Roman" w:hAnsi="Times New Roman" w:cs="Times New Roman"/>
+          <w:noProof/>
           <w:sz w:val="26"/>
           <w:szCs w:val="26"/>
         </w:rPr>
@@ -390,7 +1671,7 @@
                     <pic:cNvPicPr/>
                   </pic:nvPicPr>
                   <pic:blipFill>
-                    <a:blip r:embed="rId8"/>
+                    <a:blip r:embed="rId18"/>
                     <a:stretch>
                       <a:fillRect/>
                     </a:stretch>
@@ -438,21 +1719,28 @@
         <w:outlineLvl w:val="1"/>
         <w:rPr>
           <w:rFonts w:ascii="Times New Roman" w:hAnsi="Times New Roman" w:cs="Times New Roman"/>
-          <w:sz w:val="26"/>
-          <w:szCs w:val="26"/>
-        </w:rPr>
-      </w:pPr>
-      <w:r>
-        <w:rPr>
-          <w:rFonts w:ascii="Times New Roman" w:hAnsi="Times New Roman" w:cs="Times New Roman"/>
-          <w:sz w:val="26"/>
-          <w:szCs w:val="26"/>
-        </w:rPr>
+          <w:b/>
+          <w:bCs/>
+          <w:sz w:val="26"/>
+          <w:szCs w:val="26"/>
+        </w:rPr>
+      </w:pPr>
+      <w:r>
+        <w:rPr>
+          <w:rFonts w:ascii="Times New Roman" w:hAnsi="Times New Roman" w:cs="Times New Roman"/>
+          <w:b/>
+          <w:bCs/>
+          <w:sz w:val="26"/>
+          <w:szCs w:val="26"/>
+        </w:rPr>
+        <w:lastRenderedPageBreak/>
         <w:t xml:space="preserve">Thêm ứng viên </w:t>
       </w:r>
       <w:r>
         <w:rPr>
           <w:rFonts w:ascii="Times New Roman" w:hAnsi="Times New Roman" w:cs="Times New Roman"/>
+          <w:b/>
+          <w:bCs/>
           <w:sz w:val="26"/>
           <w:szCs w:val="26"/>
         </w:rPr>
@@ -493,6 +1781,7 @@
       <w:r>
         <w:rPr>
           <w:rFonts w:ascii="Times New Roman" w:hAnsi="Times New Roman" w:cs="Times New Roman"/>
+          <w:noProof/>
           <w:sz w:val="26"/>
           <w:szCs w:val="26"/>
         </w:rPr>
@@ -512,7 +1801,7 @@
                     <pic:cNvPicPr/>
                   </pic:nvPicPr>
                   <pic:blipFill>
-                    <a:blip r:embed="rId9"/>
+                    <a:blip r:embed="rId19"/>
                     <a:stretch>
                       <a:fillRect/>
                     </a:stretch>
@@ -547,10 +1836,10 @@
       <w:r>
         <w:rPr>
           <w:rFonts w:ascii="Times New Roman" w:hAnsi="Times New Roman" w:cs="Times New Roman"/>
-          <w:sz w:val="26"/>
-          <w:szCs w:val="26"/>
-        </w:rPr>
-        <w:lastRenderedPageBreak/>
+          <w:noProof/>
+          <w:sz w:val="26"/>
+          <w:szCs w:val="26"/>
+        </w:rPr>
         <w:drawing>
           <wp:inline distT="0" distB="0" distL="0" distR="0" wp14:anchorId="50BF192C" wp14:editId="02070C0E">
             <wp:extent cx="5943600" cy="3147060"/>
@@ -567,7 +1856,7 @@
                     <pic:cNvPicPr/>
                   </pic:nvPicPr>
                   <pic:blipFill>
-                    <a:blip r:embed="rId10"/>
+                    <a:blip r:embed="rId20"/>
                     <a:stretch>
                       <a:fillRect/>
                     </a:stretch>
@@ -602,9 +1891,11 @@
       <w:r>
         <w:rPr>
           <w:rFonts w:ascii="Times New Roman" w:hAnsi="Times New Roman" w:cs="Times New Roman"/>
-          <w:sz w:val="26"/>
-          <w:szCs w:val="26"/>
-        </w:rPr>
+          <w:noProof/>
+          <w:sz w:val="26"/>
+          <w:szCs w:val="26"/>
+        </w:rPr>
+        <w:lastRenderedPageBreak/>
         <w:drawing>
           <wp:inline distT="0" distB="0" distL="0" distR="0" wp14:anchorId="3354AD57" wp14:editId="6039E91D">
             <wp:extent cx="5943600" cy="3165475"/>
@@ -621,7 +1912,7 @@
                     <pic:cNvPicPr/>
                   </pic:nvPicPr>
                   <pic:blipFill>
-                    <a:blip r:embed="rId11"/>
+                    <a:blip r:embed="rId21"/>
                     <a:stretch>
                       <a:fillRect/>
                     </a:stretch>
@@ -655,13 +1946,17 @@
         <w:outlineLvl w:val="1"/>
         <w:rPr>
           <w:rFonts w:ascii="Times New Roman" w:hAnsi="Times New Roman" w:cs="Times New Roman"/>
-          <w:sz w:val="26"/>
-          <w:szCs w:val="26"/>
-        </w:rPr>
-      </w:pPr>
-      <w:r>
-        <w:rPr>
-          <w:rFonts w:ascii="Times New Roman" w:hAnsi="Times New Roman" w:cs="Times New Roman"/>
+          <w:b/>
+          <w:bCs/>
+          <w:sz w:val="26"/>
+          <w:szCs w:val="26"/>
+        </w:rPr>
+      </w:pPr>
+      <w:r>
+        <w:rPr>
+          <w:rFonts w:ascii="Times New Roman" w:hAnsi="Times New Roman" w:cs="Times New Roman"/>
+          <w:b/>
+          <w:bCs/>
           <w:sz w:val="26"/>
           <w:szCs w:val="26"/>
         </w:rPr>
@@ -670,6 +1965,8 @@
       <w:r>
         <w:rPr>
           <w:rFonts w:ascii="Times New Roman" w:hAnsi="Times New Roman" w:cs="Times New Roman"/>
+          <w:b/>
+          <w:bCs/>
           <w:sz w:val="26"/>
           <w:szCs w:val="26"/>
         </w:rPr>
@@ -710,10 +2007,10 @@
       <w:r>
         <w:rPr>
           <w:rFonts w:ascii="Times New Roman" w:hAnsi="Times New Roman" w:cs="Times New Roman"/>
-          <w:sz w:val="26"/>
-          <w:szCs w:val="26"/>
-        </w:rPr>
-        <w:lastRenderedPageBreak/>
+          <w:noProof/>
+          <w:sz w:val="26"/>
+          <w:szCs w:val="26"/>
+        </w:rPr>
         <w:drawing>
           <wp:inline distT="0" distB="0" distL="0" distR="0" wp14:anchorId="50FEAC74" wp14:editId="61A66A17">
             <wp:extent cx="5943600" cy="3155950"/>
@@ -730,7 +2027,7 @@
                     <pic:cNvPicPr/>
                   </pic:nvPicPr>
                   <pic:blipFill>
-                    <a:blip r:embed="rId12"/>
+                    <a:blip r:embed="rId22"/>
                     <a:stretch>
                       <a:fillRect/>
                     </a:stretch>
@@ -765,9 +2062,11 @@
       <w:r>
         <w:rPr>
           <w:rFonts w:ascii="Times New Roman" w:hAnsi="Times New Roman" w:cs="Times New Roman"/>
-          <w:sz w:val="26"/>
-          <w:szCs w:val="26"/>
-        </w:rPr>
+          <w:noProof/>
+          <w:sz w:val="26"/>
+          <w:szCs w:val="26"/>
+        </w:rPr>
+        <w:lastRenderedPageBreak/>
         <w:drawing>
           <wp:inline distT="0" distB="0" distL="0" distR="0" wp14:anchorId="0FD7F4D9" wp14:editId="4A08030A">
             <wp:extent cx="5943600" cy="3124835"/>
@@ -784,7 +2083,7 @@
                     <pic:cNvPicPr/>
                   </pic:nvPicPr>
                   <pic:blipFill>
-                    <a:blip r:embed="rId13"/>
+                    <a:blip r:embed="rId23"/>
                     <a:stretch>
                       <a:fillRect/>
                     </a:stretch>
@@ -844,10 +2143,10 @@
       <w:r>
         <w:rPr>
           <w:rFonts w:ascii="Times New Roman" w:hAnsi="Times New Roman" w:cs="Times New Roman"/>
-          <w:sz w:val="26"/>
-          <w:szCs w:val="26"/>
-        </w:rPr>
-        <w:lastRenderedPageBreak/>
+          <w:noProof/>
+          <w:sz w:val="26"/>
+          <w:szCs w:val="26"/>
+        </w:rPr>
         <w:drawing>
           <wp:inline distT="0" distB="0" distL="0" distR="0" wp14:anchorId="73C8F3B6" wp14:editId="162EE09A">
             <wp:extent cx="5943600" cy="3171825"/>
@@ -864,7 +2163,7 @@
                     <pic:cNvPicPr/>
                   </pic:nvPicPr>
                   <pic:blipFill>
-                    <a:blip r:embed="rId14"/>
+                    <a:blip r:embed="rId24"/>
                     <a:stretch>
                       <a:fillRect/>
                     </a:stretch>
@@ -899,9 +2198,11 @@
       <w:r>
         <w:rPr>
           <w:rFonts w:ascii="Times New Roman" w:hAnsi="Times New Roman" w:cs="Times New Roman"/>
-          <w:sz w:val="26"/>
-          <w:szCs w:val="26"/>
-        </w:rPr>
+          <w:noProof/>
+          <w:sz w:val="26"/>
+          <w:szCs w:val="26"/>
+        </w:rPr>
+        <w:lastRenderedPageBreak/>
         <w:drawing>
           <wp:inline distT="0" distB="0" distL="0" distR="0" wp14:anchorId="2D307ED7" wp14:editId="488BC6AF">
             <wp:extent cx="5943600" cy="3171825"/>
@@ -918,7 +2219,7 @@
                     <pic:cNvPicPr/>
                   </pic:nvPicPr>
                   <pic:blipFill>
-                    <a:blip r:embed="rId15"/>
+                    <a:blip r:embed="rId25"/>
                     <a:stretch>
                       <a:fillRect/>
                     </a:stretch>
@@ -952,13 +2253,17 @@
         <w:outlineLvl w:val="0"/>
         <w:rPr>
           <w:rFonts w:ascii="Times New Roman" w:hAnsi="Times New Roman" w:cs="Times New Roman"/>
-          <w:sz w:val="26"/>
-          <w:szCs w:val="26"/>
-        </w:rPr>
-      </w:pPr>
-      <w:r>
-        <w:rPr>
-          <w:rFonts w:ascii="Times New Roman" w:hAnsi="Times New Roman" w:cs="Times New Roman"/>
+          <w:b/>
+          <w:bCs/>
+          <w:sz w:val="26"/>
+          <w:szCs w:val="26"/>
+        </w:rPr>
+      </w:pPr>
+      <w:r>
+        <w:rPr>
+          <w:rFonts w:ascii="Times New Roman" w:hAnsi="Times New Roman" w:cs="Times New Roman"/>
+          <w:b/>
+          <w:bCs/>
           <w:sz w:val="26"/>
           <w:szCs w:val="26"/>
         </w:rPr>
@@ -1001,10 +2306,10 @@
       <w:r>
         <w:rPr>
           <w:rFonts w:ascii="Times New Roman" w:hAnsi="Times New Roman" w:cs="Times New Roman"/>
-          <w:sz w:val="26"/>
-          <w:szCs w:val="26"/>
-        </w:rPr>
-        <w:lastRenderedPageBreak/>
+          <w:noProof/>
+          <w:sz w:val="26"/>
+          <w:szCs w:val="26"/>
+        </w:rPr>
         <w:drawing>
           <wp:inline distT="0" distB="0" distL="0" distR="0" wp14:anchorId="181E5E29" wp14:editId="40D0B125">
             <wp:extent cx="5943600" cy="3140710"/>
@@ -1021,7 +2326,7 @@
                     <pic:cNvPicPr/>
                   </pic:nvPicPr>
                   <pic:blipFill>
-                    <a:blip r:embed="rId16"/>
+                    <a:blip r:embed="rId26"/>
                     <a:stretch>
                       <a:fillRect/>
                     </a:stretch>
@@ -1055,13 +2360,17 @@
         <w:outlineLvl w:val="0"/>
         <w:rPr>
           <w:rFonts w:ascii="Times New Roman" w:hAnsi="Times New Roman" w:cs="Times New Roman"/>
-          <w:sz w:val="26"/>
-          <w:szCs w:val="26"/>
-        </w:rPr>
-      </w:pPr>
-      <w:r>
-        <w:rPr>
-          <w:rFonts w:ascii="Times New Roman" w:hAnsi="Times New Roman" w:cs="Times New Roman"/>
+          <w:b/>
+          <w:bCs/>
+          <w:sz w:val="26"/>
+          <w:szCs w:val="26"/>
+        </w:rPr>
+      </w:pPr>
+      <w:r>
+        <w:rPr>
+          <w:rFonts w:ascii="Times New Roman" w:hAnsi="Times New Roman" w:cs="Times New Roman"/>
+          <w:b/>
+          <w:bCs/>
           <w:sz w:val="26"/>
           <w:szCs w:val="26"/>
         </w:rPr>
@@ -1081,13 +2390,17 @@
         <w:outlineLvl w:val="1"/>
         <w:rPr>
           <w:rFonts w:ascii="Times New Roman" w:hAnsi="Times New Roman" w:cs="Times New Roman"/>
-          <w:sz w:val="26"/>
-          <w:szCs w:val="26"/>
-        </w:rPr>
-      </w:pPr>
-      <w:r>
-        <w:rPr>
-          <w:rFonts w:ascii="Times New Roman" w:hAnsi="Times New Roman" w:cs="Times New Roman"/>
+          <w:b/>
+          <w:bCs/>
+          <w:sz w:val="26"/>
+          <w:szCs w:val="26"/>
+        </w:rPr>
+      </w:pPr>
+      <w:r>
+        <w:rPr>
+          <w:rFonts w:ascii="Times New Roman" w:hAnsi="Times New Roman" w:cs="Times New Roman"/>
+          <w:b/>
+          <w:bCs/>
           <w:sz w:val="26"/>
           <w:szCs w:val="26"/>
         </w:rPr>
@@ -1108,9 +2421,11 @@
       <w:r>
         <w:rPr>
           <w:rFonts w:ascii="Times New Roman" w:hAnsi="Times New Roman" w:cs="Times New Roman"/>
-          <w:sz w:val="26"/>
-          <w:szCs w:val="26"/>
-        </w:rPr>
+          <w:noProof/>
+          <w:sz w:val="26"/>
+          <w:szCs w:val="26"/>
+        </w:rPr>
+        <w:lastRenderedPageBreak/>
         <w:drawing>
           <wp:inline distT="0" distB="0" distL="0" distR="0" wp14:anchorId="7F0D7567" wp14:editId="7FED6AD2">
             <wp:extent cx="5943600" cy="3168650"/>
@@ -1127,7 +2442,7 @@
                     <pic:cNvPicPr/>
                   </pic:nvPicPr>
                   <pic:blipFill>
-                    <a:blip r:embed="rId17"/>
+                    <a:blip r:embed="rId27"/>
                     <a:stretch>
                       <a:fillRect/>
                     </a:stretch>
@@ -1175,13 +2490,17 @@
         <w:outlineLvl w:val="1"/>
         <w:rPr>
           <w:rFonts w:ascii="Times New Roman" w:hAnsi="Times New Roman" w:cs="Times New Roman"/>
-          <w:sz w:val="26"/>
-          <w:szCs w:val="26"/>
-        </w:rPr>
-      </w:pPr>
-      <w:r>
-        <w:rPr>
-          <w:rFonts w:ascii="Times New Roman" w:hAnsi="Times New Roman" w:cs="Times New Roman"/>
+          <w:b/>
+          <w:bCs/>
+          <w:sz w:val="26"/>
+          <w:szCs w:val="26"/>
+        </w:rPr>
+      </w:pPr>
+      <w:r>
+        <w:rPr>
+          <w:rFonts w:ascii="Times New Roman" w:hAnsi="Times New Roman" w:cs="Times New Roman"/>
+          <w:b/>
+          <w:bCs/>
           <w:sz w:val="26"/>
           <w:szCs w:val="26"/>
         </w:rPr>
@@ -1202,10 +2521,10 @@
       <w:r>
         <w:rPr>
           <w:rFonts w:ascii="Times New Roman" w:hAnsi="Times New Roman" w:cs="Times New Roman"/>
-          <w:sz w:val="26"/>
-          <w:szCs w:val="26"/>
-        </w:rPr>
-        <w:lastRenderedPageBreak/>
+          <w:noProof/>
+          <w:sz w:val="26"/>
+          <w:szCs w:val="26"/>
+        </w:rPr>
         <w:drawing>
           <wp:inline distT="0" distB="0" distL="0" distR="0" wp14:anchorId="2BE78CDB" wp14:editId="048ABCF3">
             <wp:extent cx="5943600" cy="3162300"/>
@@ -1222,7 +2541,7 @@
                     <pic:cNvPicPr/>
                   </pic:nvPicPr>
                   <pic:blipFill>
-                    <a:blip r:embed="rId18"/>
+                    <a:blip r:embed="rId28"/>
                     <a:stretch>
                       <a:fillRect/>
                     </a:stretch>
@@ -1256,13 +2575,17 @@
         <w:outlineLvl w:val="1"/>
         <w:rPr>
           <w:rFonts w:ascii="Times New Roman" w:hAnsi="Times New Roman" w:cs="Times New Roman"/>
-          <w:sz w:val="26"/>
-          <w:szCs w:val="26"/>
-        </w:rPr>
-      </w:pPr>
-      <w:r>
-        <w:rPr>
-          <w:rFonts w:ascii="Times New Roman" w:hAnsi="Times New Roman" w:cs="Times New Roman"/>
+          <w:b/>
+          <w:bCs/>
+          <w:sz w:val="26"/>
+          <w:szCs w:val="26"/>
+        </w:rPr>
+      </w:pPr>
+      <w:r>
+        <w:rPr>
+          <w:rFonts w:ascii="Times New Roman" w:hAnsi="Times New Roman" w:cs="Times New Roman"/>
+          <w:b/>
+          <w:bCs/>
           <w:sz w:val="26"/>
           <w:szCs w:val="26"/>
         </w:rPr>
@@ -1283,9 +2606,11 @@
       <w:r>
         <w:rPr>
           <w:rFonts w:ascii="Times New Roman" w:hAnsi="Times New Roman" w:cs="Times New Roman"/>
-          <w:sz w:val="26"/>
-          <w:szCs w:val="26"/>
-        </w:rPr>
+          <w:noProof/>
+          <w:sz w:val="26"/>
+          <w:szCs w:val="26"/>
+        </w:rPr>
+        <w:lastRenderedPageBreak/>
         <w:drawing>
           <wp:inline distT="0" distB="0" distL="0" distR="0" wp14:anchorId="6F1F8EDF" wp14:editId="73B2BCC2">
             <wp:extent cx="5943600" cy="3159125"/>
@@ -1302,7 +2627,7 @@
                     <pic:cNvPicPr/>
                   </pic:nvPicPr>
                   <pic:blipFill>
-                    <a:blip r:embed="rId19"/>
+                    <a:blip r:embed="rId29"/>
                     <a:stretch>
                       <a:fillRect/>
                     </a:stretch>
@@ -1336,13 +2661,17 @@
         <w:outlineLvl w:val="1"/>
         <w:rPr>
           <w:rFonts w:ascii="Times New Roman" w:hAnsi="Times New Roman" w:cs="Times New Roman"/>
-          <w:sz w:val="26"/>
-          <w:szCs w:val="26"/>
-        </w:rPr>
-      </w:pPr>
-      <w:r>
-        <w:rPr>
-          <w:rFonts w:ascii="Times New Roman" w:hAnsi="Times New Roman" w:cs="Times New Roman"/>
+          <w:b/>
+          <w:bCs/>
+          <w:sz w:val="26"/>
+          <w:szCs w:val="26"/>
+        </w:rPr>
+      </w:pPr>
+      <w:r>
+        <w:rPr>
+          <w:rFonts w:ascii="Times New Roman" w:hAnsi="Times New Roman" w:cs="Times New Roman"/>
+          <w:b/>
+          <w:bCs/>
           <w:sz w:val="26"/>
           <w:szCs w:val="26"/>
         </w:rPr>
@@ -1363,10 +2692,10 @@
       <w:r>
         <w:rPr>
           <w:rFonts w:ascii="Times New Roman" w:hAnsi="Times New Roman" w:cs="Times New Roman"/>
-          <w:sz w:val="26"/>
-          <w:szCs w:val="26"/>
-        </w:rPr>
-        <w:lastRenderedPageBreak/>
+          <w:noProof/>
+          <w:sz w:val="26"/>
+          <w:szCs w:val="26"/>
+        </w:rPr>
         <w:drawing>
           <wp:inline distT="0" distB="0" distL="0" distR="0" wp14:anchorId="16C82BEB" wp14:editId="5E67CF1A">
             <wp:extent cx="5943600" cy="3155950"/>
@@ -1383,7 +2712,7 @@
                     <pic:cNvPicPr/>
                   </pic:nvPicPr>
                   <pic:blipFill>
-                    <a:blip r:embed="rId20"/>
+                    <a:blip r:embed="rId30"/>
                     <a:stretch>
                       <a:fillRect/>
                     </a:stretch>
@@ -1418,9 +2747,11 @@
       <w:r>
         <w:rPr>
           <w:rFonts w:ascii="Times New Roman" w:hAnsi="Times New Roman" w:cs="Times New Roman"/>
-          <w:sz w:val="26"/>
-          <w:szCs w:val="26"/>
-        </w:rPr>
+          <w:noProof/>
+          <w:sz w:val="26"/>
+          <w:szCs w:val="26"/>
+        </w:rPr>
+        <w:lastRenderedPageBreak/>
         <w:drawing>
           <wp:inline distT="0" distB="0" distL="0" distR="0" wp14:anchorId="20AA02B6" wp14:editId="6EE769B1">
             <wp:extent cx="5943600" cy="3168650"/>
@@ -1437,7 +2768,7 @@
                     <pic:cNvPicPr/>
                   </pic:nvPicPr>
                   <pic:blipFill>
-                    <a:blip r:embed="rId21"/>
+                    <a:blip r:embed="rId31"/>
                     <a:stretch>
                       <a:fillRect/>
                     </a:stretch>
@@ -1471,13 +2802,17 @@
         <w:outlineLvl w:val="1"/>
         <w:rPr>
           <w:rFonts w:ascii="Times New Roman" w:hAnsi="Times New Roman" w:cs="Times New Roman"/>
-          <w:sz w:val="26"/>
-          <w:szCs w:val="26"/>
-        </w:rPr>
-      </w:pPr>
-      <w:r>
-        <w:rPr>
-          <w:rFonts w:ascii="Times New Roman" w:hAnsi="Times New Roman" w:cs="Times New Roman"/>
+          <w:b/>
+          <w:bCs/>
+          <w:sz w:val="26"/>
+          <w:szCs w:val="26"/>
+        </w:rPr>
+      </w:pPr>
+      <w:r>
+        <w:rPr>
+          <w:rFonts w:ascii="Times New Roman" w:hAnsi="Times New Roman" w:cs="Times New Roman"/>
+          <w:b/>
+          <w:bCs/>
           <w:sz w:val="26"/>
           <w:szCs w:val="26"/>
         </w:rPr>
@@ -1512,10 +2847,10 @@
       <w:r>
         <w:rPr>
           <w:rFonts w:ascii="Times New Roman" w:hAnsi="Times New Roman" w:cs="Times New Roman"/>
-          <w:sz w:val="26"/>
-          <w:szCs w:val="26"/>
-        </w:rPr>
-        <w:lastRenderedPageBreak/>
+          <w:noProof/>
+          <w:sz w:val="26"/>
+          <w:szCs w:val="26"/>
+        </w:rPr>
         <w:drawing>
           <wp:inline distT="0" distB="0" distL="0" distR="0" wp14:anchorId="7D4597BD" wp14:editId="5C685F8C">
             <wp:extent cx="5943600" cy="3162300"/>
@@ -1532,7 +2867,7 @@
                     <pic:cNvPicPr/>
                   </pic:nvPicPr>
                   <pic:blipFill>
-                    <a:blip r:embed="rId22"/>
+                    <a:blip r:embed="rId32"/>
                     <a:stretch>
                       <a:fillRect/>
                     </a:stretch>
@@ -1586,9 +2921,11 @@
       <w:r>
         <w:rPr>
           <w:rFonts w:ascii="Times New Roman" w:hAnsi="Times New Roman" w:cs="Times New Roman"/>
-          <w:sz w:val="26"/>
-          <w:szCs w:val="26"/>
-        </w:rPr>
+          <w:noProof/>
+          <w:sz w:val="26"/>
+          <w:szCs w:val="26"/>
+        </w:rPr>
+        <w:lastRenderedPageBreak/>
         <w:drawing>
           <wp:inline distT="0" distB="0" distL="0" distR="0" wp14:anchorId="5AF1507F" wp14:editId="287ACF33">
             <wp:extent cx="5943600" cy="3165475"/>
@@ -1605,7 +2942,7 @@
                     <pic:cNvPicPr/>
                   </pic:nvPicPr>
                   <pic:blipFill>
-                    <a:blip r:embed="rId23"/>
+                    <a:blip r:embed="rId33"/>
                     <a:stretch>
                       <a:fillRect/>
                     </a:stretch>
@@ -1633,15 +2970,20 @@
           <w:ilvl w:val="0"/>
           <w:numId w:val="2"/>
         </w:numPr>
-        <w:rPr>
-          <w:rFonts w:ascii="Times New Roman" w:hAnsi="Times New Roman" w:cs="Times New Roman"/>
-          <w:sz w:val="26"/>
-          <w:szCs w:val="26"/>
-        </w:rPr>
-      </w:pPr>
-      <w:r>
-        <w:rPr>
-          <w:rFonts w:ascii="Times New Roman" w:hAnsi="Times New Roman" w:cs="Times New Roman"/>
+        <w:outlineLvl w:val="0"/>
+        <w:rPr>
+          <w:rFonts w:ascii="Times New Roman" w:hAnsi="Times New Roman" w:cs="Times New Roman"/>
+          <w:b/>
+          <w:bCs/>
+          <w:sz w:val="26"/>
+          <w:szCs w:val="26"/>
+        </w:rPr>
+      </w:pPr>
+      <w:r>
+        <w:rPr>
+          <w:rFonts w:ascii="Times New Roman" w:hAnsi="Times New Roman" w:cs="Times New Roman"/>
+          <w:b/>
+          <w:bCs/>
           <w:sz w:val="26"/>
           <w:szCs w:val="26"/>
         </w:rPr>
@@ -1655,15 +2997,20 @@
           <w:ilvl w:val="0"/>
           <w:numId w:val="5"/>
         </w:numPr>
-        <w:rPr>
-          <w:rFonts w:ascii="Times New Roman" w:hAnsi="Times New Roman" w:cs="Times New Roman"/>
-          <w:sz w:val="26"/>
-          <w:szCs w:val="26"/>
-        </w:rPr>
-      </w:pPr>
-      <w:r>
-        <w:rPr>
-          <w:rFonts w:ascii="Times New Roman" w:hAnsi="Times New Roman" w:cs="Times New Roman"/>
+        <w:outlineLvl w:val="1"/>
+        <w:rPr>
+          <w:rFonts w:ascii="Times New Roman" w:hAnsi="Times New Roman" w:cs="Times New Roman"/>
+          <w:b/>
+          <w:bCs/>
+          <w:sz w:val="26"/>
+          <w:szCs w:val="26"/>
+        </w:rPr>
+      </w:pPr>
+      <w:r>
+        <w:rPr>
+          <w:rFonts w:ascii="Times New Roman" w:hAnsi="Times New Roman" w:cs="Times New Roman"/>
+          <w:b/>
+          <w:bCs/>
           <w:sz w:val="26"/>
           <w:szCs w:val="26"/>
         </w:rPr>
@@ -1681,10 +3028,10 @@
       <w:r>
         <w:rPr>
           <w:rFonts w:ascii="Times New Roman" w:hAnsi="Times New Roman" w:cs="Times New Roman"/>
-          <w:sz w:val="26"/>
-          <w:szCs w:val="26"/>
-        </w:rPr>
-        <w:lastRenderedPageBreak/>
+          <w:noProof/>
+          <w:sz w:val="26"/>
+          <w:szCs w:val="26"/>
+        </w:rPr>
         <w:drawing>
           <wp:inline distT="0" distB="0" distL="0" distR="0" wp14:anchorId="43AAC655" wp14:editId="00A6EB01">
             <wp:extent cx="5943600" cy="3086735"/>
@@ -1701,7 +3048,7 @@
                     <pic:cNvPicPr/>
                   </pic:nvPicPr>
                   <pic:blipFill>
-                    <a:blip r:embed="rId24"/>
+                    <a:blip r:embed="rId34"/>
                     <a:stretch>
                       <a:fillRect/>
                     </a:stretch>
@@ -1729,15 +3076,20 @@
           <w:ilvl w:val="0"/>
           <w:numId w:val="5"/>
         </w:numPr>
-        <w:rPr>
-          <w:rFonts w:ascii="Times New Roman" w:hAnsi="Times New Roman" w:cs="Times New Roman"/>
-          <w:sz w:val="26"/>
-          <w:szCs w:val="26"/>
-        </w:rPr>
-      </w:pPr>
-      <w:r>
-        <w:rPr>
-          <w:rFonts w:ascii="Times New Roman" w:hAnsi="Times New Roman" w:cs="Times New Roman"/>
+        <w:outlineLvl w:val="1"/>
+        <w:rPr>
+          <w:rFonts w:ascii="Times New Roman" w:hAnsi="Times New Roman" w:cs="Times New Roman"/>
+          <w:b/>
+          <w:bCs/>
+          <w:sz w:val="26"/>
+          <w:szCs w:val="26"/>
+        </w:rPr>
+      </w:pPr>
+      <w:r>
+        <w:rPr>
+          <w:rFonts w:ascii="Times New Roman" w:hAnsi="Times New Roman" w:cs="Times New Roman"/>
+          <w:b/>
+          <w:bCs/>
           <w:sz w:val="26"/>
           <w:szCs w:val="26"/>
         </w:rPr>
@@ -1746,6 +3098,8 @@
       <w:r>
         <w:rPr>
           <w:rFonts w:ascii="Times New Roman" w:hAnsi="Times New Roman" w:cs="Times New Roman"/>
+          <w:b/>
+          <w:bCs/>
           <w:sz w:val="26"/>
           <w:szCs w:val="26"/>
         </w:rPr>
@@ -1763,9 +3117,11 @@
       <w:r>
         <w:rPr>
           <w:rFonts w:ascii="Times New Roman" w:hAnsi="Times New Roman" w:cs="Times New Roman"/>
-          <w:sz w:val="26"/>
-          <w:szCs w:val="26"/>
-        </w:rPr>
+          <w:noProof/>
+          <w:sz w:val="26"/>
+          <w:szCs w:val="26"/>
+        </w:rPr>
+        <w:lastRenderedPageBreak/>
         <w:drawing>
           <wp:inline distT="0" distB="0" distL="0" distR="0" wp14:anchorId="291EC662" wp14:editId="1A2E135F">
             <wp:extent cx="5943600" cy="3147060"/>
@@ -1782,7 +3138,7 @@
                     <pic:cNvPicPr/>
                   </pic:nvPicPr>
                   <pic:blipFill>
-                    <a:blip r:embed="rId25"/>
+                    <a:blip r:embed="rId35"/>
                     <a:stretch>
                       <a:fillRect/>
                     </a:stretch>
@@ -1814,10 +3170,10 @@
       <w:r>
         <w:rPr>
           <w:rFonts w:ascii="Times New Roman" w:hAnsi="Times New Roman" w:cs="Times New Roman"/>
-          <w:sz w:val="26"/>
-          <w:szCs w:val="26"/>
-        </w:rPr>
-        <w:lastRenderedPageBreak/>
+          <w:noProof/>
+          <w:sz w:val="26"/>
+          <w:szCs w:val="26"/>
+        </w:rPr>
         <w:drawing>
           <wp:inline distT="0" distB="0" distL="0" distR="0" wp14:anchorId="24F8195E" wp14:editId="019A439D">
             <wp:extent cx="5943600" cy="3151505"/>
@@ -1834,7 +3190,7 @@
                     <pic:cNvPicPr/>
                   </pic:nvPicPr>
                   <pic:blipFill>
-                    <a:blip r:embed="rId26"/>
+                    <a:blip r:embed="rId36"/>
                     <a:stretch>
                       <a:fillRect/>
                     </a:stretch>
@@ -1862,15 +3218,20 @@
           <w:ilvl w:val="0"/>
           <w:numId w:val="5"/>
         </w:numPr>
-        <w:rPr>
-          <w:rFonts w:ascii="Times New Roman" w:hAnsi="Times New Roman" w:cs="Times New Roman"/>
-          <w:sz w:val="26"/>
-          <w:szCs w:val="26"/>
-        </w:rPr>
-      </w:pPr>
-      <w:r>
-        <w:rPr>
-          <w:rFonts w:ascii="Times New Roman" w:hAnsi="Times New Roman" w:cs="Times New Roman"/>
+        <w:outlineLvl w:val="1"/>
+        <w:rPr>
+          <w:rFonts w:ascii="Times New Roman" w:hAnsi="Times New Roman" w:cs="Times New Roman"/>
+          <w:b/>
+          <w:bCs/>
+          <w:sz w:val="26"/>
+          <w:szCs w:val="26"/>
+        </w:rPr>
+      </w:pPr>
+      <w:r>
+        <w:rPr>
+          <w:rFonts w:ascii="Times New Roman" w:hAnsi="Times New Roman" w:cs="Times New Roman"/>
+          <w:b/>
+          <w:bCs/>
           <w:sz w:val="26"/>
           <w:szCs w:val="26"/>
         </w:rPr>
@@ -1888,9 +3249,11 @@
       <w:r>
         <w:rPr>
           <w:rFonts w:ascii="Times New Roman" w:hAnsi="Times New Roman" w:cs="Times New Roman"/>
-          <w:sz w:val="26"/>
-          <w:szCs w:val="26"/>
-        </w:rPr>
+          <w:noProof/>
+          <w:sz w:val="26"/>
+          <w:szCs w:val="26"/>
+        </w:rPr>
+        <w:lastRenderedPageBreak/>
         <w:drawing>
           <wp:inline distT="0" distB="0" distL="0" distR="0" wp14:anchorId="7C3259EA" wp14:editId="1697239A">
             <wp:extent cx="5943600" cy="3180715"/>
@@ -1907,7 +3270,7 @@
                     <pic:cNvPicPr/>
                   </pic:nvPicPr>
                   <pic:blipFill>
-                    <a:blip r:embed="rId27"/>
+                    <a:blip r:embed="rId37"/>
                     <a:stretch>
                       <a:fillRect/>
                     </a:stretch>
@@ -1935,15 +3298,20 @@
           <w:ilvl w:val="0"/>
           <w:numId w:val="5"/>
         </w:numPr>
-        <w:rPr>
-          <w:rFonts w:ascii="Times New Roman" w:hAnsi="Times New Roman" w:cs="Times New Roman"/>
-          <w:sz w:val="26"/>
-          <w:szCs w:val="26"/>
-        </w:rPr>
-      </w:pPr>
-      <w:r>
-        <w:rPr>
-          <w:rFonts w:ascii="Times New Roman" w:hAnsi="Times New Roman" w:cs="Times New Roman"/>
+        <w:outlineLvl w:val="1"/>
+        <w:rPr>
+          <w:rFonts w:ascii="Times New Roman" w:hAnsi="Times New Roman" w:cs="Times New Roman"/>
+          <w:b/>
+          <w:bCs/>
+          <w:sz w:val="26"/>
+          <w:szCs w:val="26"/>
+        </w:rPr>
+      </w:pPr>
+      <w:r>
+        <w:rPr>
+          <w:rFonts w:ascii="Times New Roman" w:hAnsi="Times New Roman" w:cs="Times New Roman"/>
+          <w:b/>
+          <w:bCs/>
           <w:sz w:val="26"/>
           <w:szCs w:val="26"/>
         </w:rPr>
@@ -1961,10 +3329,10 @@
       <w:r>
         <w:rPr>
           <w:rFonts w:ascii="Times New Roman" w:hAnsi="Times New Roman" w:cs="Times New Roman"/>
-          <w:sz w:val="26"/>
-          <w:szCs w:val="26"/>
-        </w:rPr>
-        <w:lastRenderedPageBreak/>
+          <w:noProof/>
+          <w:sz w:val="26"/>
+          <w:szCs w:val="26"/>
+        </w:rPr>
         <w:drawing>
           <wp:inline distT="0" distB="0" distL="0" distR="0" wp14:anchorId="6C19CB8F" wp14:editId="52497D38">
             <wp:extent cx="5943600" cy="3168650"/>
@@ -1981,7 +3349,7 @@
                     <pic:cNvPicPr/>
                   </pic:nvPicPr>
                   <pic:blipFill>
-                    <a:blip r:embed="rId28"/>
+                    <a:blip r:embed="rId38"/>
                     <a:stretch>
                       <a:fillRect/>
                     </a:stretch>
@@ -2009,15 +3377,20 @@
           <w:ilvl w:val="0"/>
           <w:numId w:val="5"/>
         </w:numPr>
-        <w:rPr>
-          <w:rFonts w:ascii="Times New Roman" w:hAnsi="Times New Roman" w:cs="Times New Roman"/>
-          <w:sz w:val="26"/>
-          <w:szCs w:val="26"/>
-        </w:rPr>
-      </w:pPr>
-      <w:r>
-        <w:rPr>
-          <w:rFonts w:ascii="Times New Roman" w:hAnsi="Times New Roman" w:cs="Times New Roman"/>
+        <w:outlineLvl w:val="1"/>
+        <w:rPr>
+          <w:rFonts w:ascii="Times New Roman" w:hAnsi="Times New Roman" w:cs="Times New Roman"/>
+          <w:b/>
+          <w:bCs/>
+          <w:sz w:val="26"/>
+          <w:szCs w:val="26"/>
+        </w:rPr>
+      </w:pPr>
+      <w:r>
+        <w:rPr>
+          <w:rFonts w:ascii="Times New Roman" w:hAnsi="Times New Roman" w:cs="Times New Roman"/>
+          <w:b/>
+          <w:bCs/>
           <w:sz w:val="26"/>
           <w:szCs w:val="26"/>
         </w:rPr>
@@ -2035,9 +3408,11 @@
       <w:r>
         <w:rPr>
           <w:rFonts w:ascii="Times New Roman" w:hAnsi="Times New Roman" w:cs="Times New Roman"/>
-          <w:sz w:val="26"/>
-          <w:szCs w:val="26"/>
-        </w:rPr>
+          <w:noProof/>
+          <w:sz w:val="26"/>
+          <w:szCs w:val="26"/>
+        </w:rPr>
+        <w:lastRenderedPageBreak/>
         <w:drawing>
           <wp:inline distT="0" distB="0" distL="0" distR="0" wp14:anchorId="598B246F" wp14:editId="19FC2F8D">
             <wp:extent cx="5943600" cy="3168650"/>
@@ -2054,7 +3429,7 @@
                     <pic:cNvPicPr/>
                   </pic:nvPicPr>
                   <pic:blipFill>
-                    <a:blip r:embed="rId29"/>
+                    <a:blip r:embed="rId39"/>
                     <a:stretch>
                       <a:fillRect/>
                     </a:stretch>
@@ -2086,10 +3461,10 @@
       <w:r>
         <w:rPr>
           <w:rFonts w:ascii="Times New Roman" w:hAnsi="Times New Roman" w:cs="Times New Roman"/>
-          <w:sz w:val="26"/>
-          <w:szCs w:val="26"/>
-        </w:rPr>
-        <w:lastRenderedPageBreak/>
+          <w:noProof/>
+          <w:sz w:val="26"/>
+          <w:szCs w:val="26"/>
+        </w:rPr>
         <w:drawing>
           <wp:inline distT="0" distB="0" distL="0" distR="0" wp14:anchorId="27C18609" wp14:editId="04A7D222">
             <wp:extent cx="5943600" cy="3124835"/>
@@ -2106,7 +3481,7 @@
                     <pic:cNvPicPr/>
                   </pic:nvPicPr>
                   <pic:blipFill>
-                    <a:blip r:embed="rId30"/>
+                    <a:blip r:embed="rId40"/>
                     <a:stretch>
                       <a:fillRect/>
                     </a:stretch>
@@ -2155,9 +3530,11 @@
       <w:r>
         <w:rPr>
           <w:rFonts w:ascii="Times New Roman" w:hAnsi="Times New Roman" w:cs="Times New Roman"/>
-          <w:sz w:val="26"/>
-          <w:szCs w:val="26"/>
-        </w:rPr>
+          <w:noProof/>
+          <w:sz w:val="26"/>
+          <w:szCs w:val="26"/>
+        </w:rPr>
+        <w:lastRenderedPageBreak/>
         <w:drawing>
           <wp:inline distT="0" distB="0" distL="0" distR="0" wp14:anchorId="496467EF" wp14:editId="5149A3A4">
             <wp:extent cx="5943600" cy="3162300"/>
@@ -2174,7 +3551,7 @@
                     <pic:cNvPicPr/>
                   </pic:nvPicPr>
                   <pic:blipFill>
-                    <a:blip r:embed="rId31"/>
+                    <a:blip r:embed="rId41"/>
                     <a:stretch>
                       <a:fillRect/>
                     </a:stretch>
@@ -2202,15 +3579,20 @@
           <w:ilvl w:val="0"/>
           <w:numId w:val="5"/>
         </w:numPr>
-        <w:rPr>
-          <w:rFonts w:ascii="Times New Roman" w:hAnsi="Times New Roman" w:cs="Times New Roman"/>
-          <w:sz w:val="26"/>
-          <w:szCs w:val="26"/>
-        </w:rPr>
-      </w:pPr>
-      <w:r>
-        <w:rPr>
-          <w:rFonts w:ascii="Times New Roman" w:hAnsi="Times New Roman" w:cs="Times New Roman"/>
+        <w:outlineLvl w:val="1"/>
+        <w:rPr>
+          <w:rFonts w:ascii="Times New Roman" w:hAnsi="Times New Roman" w:cs="Times New Roman"/>
+          <w:b/>
+          <w:bCs/>
+          <w:sz w:val="26"/>
+          <w:szCs w:val="26"/>
+        </w:rPr>
+      </w:pPr>
+      <w:r>
+        <w:rPr>
+          <w:rFonts w:ascii="Times New Roman" w:hAnsi="Times New Roman" w:cs="Times New Roman"/>
+          <w:b/>
+          <w:bCs/>
           <w:sz w:val="26"/>
           <w:szCs w:val="26"/>
         </w:rPr>
@@ -2228,10 +3610,10 @@
       <w:r>
         <w:rPr>
           <w:rFonts w:ascii="Times New Roman" w:hAnsi="Times New Roman" w:cs="Times New Roman"/>
-          <w:sz w:val="26"/>
-          <w:szCs w:val="26"/>
-        </w:rPr>
-        <w:lastRenderedPageBreak/>
+          <w:noProof/>
+          <w:sz w:val="26"/>
+          <w:szCs w:val="26"/>
+        </w:rPr>
         <w:drawing>
           <wp:inline distT="0" distB="0" distL="0" distR="0" wp14:anchorId="1C805B9D" wp14:editId="2F6D8164">
             <wp:extent cx="5943600" cy="3165475"/>
@@ -2248,7 +3630,7 @@
                     <pic:cNvPicPr/>
                   </pic:nvPicPr>
                   <pic:blipFill>
-                    <a:blip r:embed="rId32"/>
+                    <a:blip r:embed="rId42"/>
                     <a:stretch>
                       <a:fillRect/>
                     </a:stretch>
@@ -2558,6 +3940,119 @@
     </w:lvl>
   </w:abstractNum>
   <w:abstractNum w:abstractNumId="3" w15:restartNumberingAfterBreak="0">
+    <w:nsid w:val="537C7EA7"/>
+    <w:multiLevelType w:val="hybridMultilevel"/>
+    <w:tmpl w:val="39B64A78"/>
+    <w:lvl w:ilvl="0" w:tplc="F9BAE77C">
+      <w:start w:val="1"/>
+      <w:numFmt w:val="bullet"/>
+      <w:lvlText w:val="-"/>
+      <w:lvlJc w:val="left"/>
+      <w:pPr>
+        <w:ind w:left="720" w:hanging="360"/>
+      </w:pPr>
+      <w:rPr>
+        <w:rFonts w:ascii="Times New Roman" w:eastAsiaTheme="minorHAnsi" w:hAnsi="Times New Roman" w:cs="Times New Roman" w:hint="default"/>
+      </w:rPr>
+    </w:lvl>
+    <w:lvl w:ilvl="1" w:tplc="04090003" w:tentative="1">
+      <w:start w:val="1"/>
+      <w:numFmt w:val="bullet"/>
+      <w:lvlText w:val="o"/>
+      <w:lvlJc w:val="left"/>
+      <w:pPr>
+        <w:ind w:left="1440" w:hanging="360"/>
+      </w:pPr>
+      <w:rPr>
+        <w:rFonts w:ascii="Courier New" w:hAnsi="Courier New" w:cs="Courier New" w:hint="default"/>
+      </w:rPr>
+    </w:lvl>
+    <w:lvl w:ilvl="2" w:tplc="04090005" w:tentative="1">
+      <w:start w:val="1"/>
+      <w:numFmt w:val="bullet"/>
+      <w:lvlText w:val=""/>
+      <w:lvlJc w:val="left"/>
+      <w:pPr>
+        <w:ind w:left="2160" w:hanging="360"/>
+      </w:pPr>
+      <w:rPr>
+        <w:rFonts w:ascii="Wingdings" w:hAnsi="Wingdings" w:hint="default"/>
+      </w:rPr>
+    </w:lvl>
+    <w:lvl w:ilvl="3" w:tplc="04090001" w:tentative="1">
+      <w:start w:val="1"/>
+      <w:numFmt w:val="bullet"/>
+      <w:lvlText w:val=""/>
+      <w:lvlJc w:val="left"/>
+      <w:pPr>
+        <w:ind w:left="2880" w:hanging="360"/>
+      </w:pPr>
+      <w:rPr>
+        <w:rFonts w:ascii="Symbol" w:hAnsi="Symbol" w:hint="default"/>
+      </w:rPr>
+    </w:lvl>
+    <w:lvl w:ilvl="4" w:tplc="04090003" w:tentative="1">
+      <w:start w:val="1"/>
+      <w:numFmt w:val="bullet"/>
+      <w:lvlText w:val="o"/>
+      <w:lvlJc w:val="left"/>
+      <w:pPr>
+        <w:ind w:left="3600" w:hanging="360"/>
+      </w:pPr>
+      <w:rPr>
+        <w:rFonts w:ascii="Courier New" w:hAnsi="Courier New" w:cs="Courier New" w:hint="default"/>
+      </w:rPr>
+    </w:lvl>
+    <w:lvl w:ilvl="5" w:tplc="04090005" w:tentative="1">
+      <w:start w:val="1"/>
+      <w:numFmt w:val="bullet"/>
+      <w:lvlText w:val=""/>
+      <w:lvlJc w:val="left"/>
+      <w:pPr>
+        <w:ind w:left="4320" w:hanging="360"/>
+      </w:pPr>
+      <w:rPr>
+        <w:rFonts w:ascii="Wingdings" w:hAnsi="Wingdings" w:hint="default"/>
+      </w:rPr>
+    </w:lvl>
+    <w:lvl w:ilvl="6" w:tplc="04090001" w:tentative="1">
+      <w:start w:val="1"/>
+      <w:numFmt w:val="bullet"/>
+      <w:lvlText w:val=""/>
+      <w:lvlJc w:val="left"/>
+      <w:pPr>
+        <w:ind w:left="5040" w:hanging="360"/>
+      </w:pPr>
+      <w:rPr>
+        <w:rFonts w:ascii="Symbol" w:hAnsi="Symbol" w:hint="default"/>
+      </w:rPr>
+    </w:lvl>
+    <w:lvl w:ilvl="7" w:tplc="04090003" w:tentative="1">
+      <w:start w:val="1"/>
+      <w:numFmt w:val="bullet"/>
+      <w:lvlText w:val="o"/>
+      <w:lvlJc w:val="left"/>
+      <w:pPr>
+        <w:ind w:left="5760" w:hanging="360"/>
+      </w:pPr>
+      <w:rPr>
+        <w:rFonts w:ascii="Courier New" w:hAnsi="Courier New" w:cs="Courier New" w:hint="default"/>
+      </w:rPr>
+    </w:lvl>
+    <w:lvl w:ilvl="8" w:tplc="04090005" w:tentative="1">
+      <w:start w:val="1"/>
+      <w:numFmt w:val="bullet"/>
+      <w:lvlText w:val=""/>
+      <w:lvlJc w:val="left"/>
+      <w:pPr>
+        <w:ind w:left="6480" w:hanging="360"/>
+      </w:pPr>
+      <w:rPr>
+        <w:rFonts w:ascii="Wingdings" w:hAnsi="Wingdings" w:hint="default"/>
+      </w:rPr>
+    </w:lvl>
+  </w:abstractNum>
+  <w:abstractNum w:abstractNumId="4" w15:restartNumberingAfterBreak="0">
     <w:nsid w:val="78260B11"/>
     <w:multiLevelType w:val="hybridMultilevel"/>
     <w:tmpl w:val="98D47258"/>
@@ -2646,7 +4141,7 @@
       </w:pPr>
     </w:lvl>
   </w:abstractNum>
-  <w:abstractNum w:abstractNumId="4" w15:restartNumberingAfterBreak="0">
+  <w:abstractNum w:abstractNumId="5" w15:restartNumberingAfterBreak="0">
     <w:nsid w:val="7AF96745"/>
     <w:multiLevelType w:val="hybridMultilevel"/>
     <w:tmpl w:val="14BCAD82"/>
@@ -2736,7 +4231,7 @@
     </w:lvl>
   </w:abstractNum>
   <w:num w:numId="1" w16cid:durableId="1482963519">
-    <w:abstractNumId w:val="3"/>
+    <w:abstractNumId w:val="4"/>
   </w:num>
   <w:num w:numId="2" w16cid:durableId="1431388751">
     <w:abstractNumId w:val="2"/>
@@ -2748,7 +4243,10 @@
     <w:abstractNumId w:val="1"/>
   </w:num>
   <w:num w:numId="5" w16cid:durableId="1550997556">
-    <w:abstractNumId w:val="4"/>
+    <w:abstractNumId w:val="5"/>
+  </w:num>
+  <w:num w:numId="6" w16cid:durableId="972516208">
+    <w:abstractNumId w:val="3"/>
   </w:num>
 </w:numbering>
 </file>
@@ -3356,7 +4854,6 @@
   <w:style w:type="character" w:default="1" w:styleId="DefaultParagraphFont">
     <w:name w:val="Default Paragraph Font"/>
     <w:uiPriority w:val="1"/>
-    <w:semiHidden/>
     <w:unhideWhenUsed/>
   </w:style>
   <w:style w:type="table" w:default="1" w:styleId="TableNormal">

</xml_diff>